<commit_message>
edit lab 5 MMOSU
</commit_message>
<xml_diff>
--- a/1 Семестр/ММОСУ/lab_5/ММОСУ_ЛР5_9492_Викторов_Керимов.docx
+++ b/1 Семестр/ММОСУ/lab_5/ММОСУ_ЛР5_9492_Викторов_Керимов.docx
@@ -170,7 +170,6 @@
         <w:rPr>
           <w:b/>
           <w:sz w:val="28"/>
-          <w:lang w:val="en-US"/>
         </w:rPr>
       </w:pPr>
       <w:r>
@@ -184,7 +183,6 @@
         <w:rPr>
           <w:b/>
           <w:sz w:val="28"/>
-          <w:lang w:val="en-US"/>
         </w:rPr>
         <w:t>5</w:t>
       </w:r>
@@ -251,7 +249,6 @@
           <w:b/>
           <w:spacing w:val="5"/>
           <w:sz w:val="28"/>
-          <w:lang w:val="en-US"/>
         </w:rPr>
       </w:pPr>
       <w:r>
@@ -791,92 +788,32 @@
         <w:rPr>
           <w:sz w:val="28"/>
         </w:rPr>
-        <w:t>Зададим для каждого входа и выхода лингвистические переменные с множеством термов, в полном и усеченном виде. После чего зададим правила для полного и усеченного случая. Набор переменных и правил представлен в таблицах 1 и 2.</w:t>
-      </w:r>
-    </w:p>
-    <w:p>
-      <w:pPr>
+        <w:t xml:space="preserve">Зададим для каждого входа и выхода лингвистические переменные с множеством термов, в полном и усеченном виде. После чего зададим правила для полного и усеченного случая. Набор переменных и </w:t>
+      </w:r>
+      <w:r>
+        <w:rPr>
+          <w:sz w:val="28"/>
+        </w:rPr>
+        <w:t>термов</w:t>
+      </w:r>
+      <w:r>
+        <w:rPr>
+          <w:sz w:val="28"/>
+        </w:rPr>
+        <w:t xml:space="preserve"> представлен в таблицах 1 и 2.</w:t>
+      </w:r>
+      <w:r>
+        <w:rPr>
+          <w:sz w:val="28"/>
+        </w:rPr>
+        <w:t xml:space="preserve"> </w:t>
+      </w:r>
+    </w:p>
+    <w:p>
+      <w:pPr>
+        <w:pStyle w:val="a3"/>
         <w:spacing w:line="360" w:lineRule="auto"/>
-        <w:ind w:firstLine="709"/>
-        <w:jc w:val="both"/>
-        <w:rPr>
-          <w:sz w:val="28"/>
-        </w:rPr>
-      </w:pPr>
-    </w:p>
-    <w:p>
-      <w:pPr>
-        <w:spacing w:line="360" w:lineRule="auto"/>
-        <w:ind w:firstLine="709"/>
-        <w:jc w:val="both"/>
-        <w:rPr>
-          <w:sz w:val="28"/>
-        </w:rPr>
-      </w:pPr>
-    </w:p>
-    <w:p>
-      <w:pPr>
-        <w:spacing w:line="360" w:lineRule="auto"/>
-        <w:ind w:firstLine="709"/>
-        <w:jc w:val="both"/>
-        <w:rPr>
-          <w:sz w:val="28"/>
-        </w:rPr>
-      </w:pPr>
-    </w:p>
-    <w:p>
-      <w:pPr>
-        <w:spacing w:line="360" w:lineRule="auto"/>
-        <w:ind w:firstLine="709"/>
-        <w:jc w:val="both"/>
-        <w:rPr>
-          <w:sz w:val="28"/>
-        </w:rPr>
-      </w:pPr>
-    </w:p>
-    <w:p>
-      <w:pPr>
-        <w:spacing w:line="360" w:lineRule="auto"/>
-        <w:ind w:firstLine="709"/>
-        <w:jc w:val="both"/>
-        <w:rPr>
-          <w:sz w:val="28"/>
-        </w:rPr>
-      </w:pPr>
-    </w:p>
-    <w:p>
-      <w:pPr>
-        <w:spacing w:line="360" w:lineRule="auto"/>
-        <w:ind w:firstLine="709"/>
-        <w:jc w:val="both"/>
-        <w:rPr>
-          <w:sz w:val="28"/>
-        </w:rPr>
-      </w:pPr>
-    </w:p>
-    <w:p>
-      <w:pPr>
-        <w:spacing w:line="360" w:lineRule="auto"/>
-        <w:ind w:firstLine="709"/>
-        <w:jc w:val="both"/>
-        <w:rPr>
-          <w:sz w:val="28"/>
-        </w:rPr>
-      </w:pPr>
-    </w:p>
-    <w:p>
-      <w:pPr>
-        <w:spacing w:line="360" w:lineRule="auto"/>
-        <w:ind w:firstLine="709"/>
-        <w:jc w:val="both"/>
-        <w:rPr>
-          <w:sz w:val="28"/>
-        </w:rPr>
-      </w:pPr>
-    </w:p>
-    <w:p>
-      <w:pPr>
-        <w:spacing w:line="360" w:lineRule="auto"/>
+        <w:ind w:left="0"/>
         <w:jc w:val="right"/>
         <w:rPr>
           <w:i/>
@@ -888,8 +825,7 @@
           <w:i/>
           <w:sz w:val="28"/>
         </w:rPr>
-        <w:lastRenderedPageBreak/>
-        <w:t>Таблица 1 – Набор лингвистических переменных и правил для усеченной модели</w:t>
+        <w:t>Таблица 1 – Термы усеченной модели</w:t>
       </w:r>
     </w:p>
     <w:tbl>
@@ -911,17 +847,17 @@
           </w:tcPr>
           <w:p>
             <w:pPr>
-              <w:spacing w:line="360" w:lineRule="auto"/>
-              <w:jc w:val="center"/>
-              <w:rPr>
-                <w:b/>
-                <w:sz w:val="26"/>
-              </w:rPr>
-            </w:pPr>
-            <w:r>
-              <w:rPr>
-                <w:b/>
-                <w:sz w:val="26"/>
+              <w:pStyle w:val="a3"/>
+              <w:spacing w:line="360" w:lineRule="auto"/>
+              <w:ind w:left="0"/>
+              <w:jc w:val="both"/>
+              <w:rPr>
+                <w:sz w:val="28"/>
+              </w:rPr>
+            </w:pPr>
+            <w:r>
+              <w:rPr>
+                <w:sz w:val="28"/>
               </w:rPr>
               <w:t>Входные переменные</w:t>
             </w:r>
@@ -933,17 +869,17 @@
           </w:tcPr>
           <w:p>
             <w:pPr>
-              <w:spacing w:line="360" w:lineRule="auto"/>
-              <w:jc w:val="center"/>
-              <w:rPr>
-                <w:b/>
-                <w:sz w:val="26"/>
-              </w:rPr>
-            </w:pPr>
-            <w:r>
-              <w:rPr>
-                <w:b/>
-                <w:sz w:val="26"/>
+              <w:pStyle w:val="a3"/>
+              <w:spacing w:line="360" w:lineRule="auto"/>
+              <w:ind w:left="0"/>
+              <w:jc w:val="both"/>
+              <w:rPr>
+                <w:sz w:val="28"/>
+              </w:rPr>
+            </w:pPr>
+            <w:r>
+              <w:rPr>
+                <w:sz w:val="28"/>
               </w:rPr>
               <w:t>Выходная переменная</w:t>
             </w:r>
@@ -957,17 +893,17 @@
           </w:tcPr>
           <w:p>
             <w:pPr>
-              <w:spacing w:line="360" w:lineRule="auto"/>
-              <w:jc w:val="center"/>
-              <w:rPr>
-                <w:b/>
-                <w:sz w:val="26"/>
-              </w:rPr>
-            </w:pPr>
-            <w:r>
-              <w:rPr>
-                <w:b/>
-                <w:sz w:val="26"/>
+              <w:pStyle w:val="a3"/>
+              <w:spacing w:line="360" w:lineRule="auto"/>
+              <w:ind w:left="0"/>
+              <w:jc w:val="both"/>
+              <w:rPr>
+                <w:sz w:val="28"/>
+              </w:rPr>
+            </w:pPr>
+            <w:r>
+              <w:rPr>
+                <w:sz w:val="28"/>
               </w:rPr>
               <w:t>Температура</w:t>
             </w:r>
@@ -979,17 +915,17 @@
           </w:tcPr>
           <w:p>
             <w:pPr>
-              <w:spacing w:line="360" w:lineRule="auto"/>
-              <w:jc w:val="center"/>
-              <w:rPr>
-                <w:b/>
-                <w:sz w:val="26"/>
-              </w:rPr>
-            </w:pPr>
-            <w:r>
-              <w:rPr>
-                <w:b/>
-                <w:sz w:val="26"/>
+              <w:pStyle w:val="a3"/>
+              <w:spacing w:line="360" w:lineRule="auto"/>
+              <w:ind w:left="0"/>
+              <w:jc w:val="both"/>
+              <w:rPr>
+                <w:sz w:val="28"/>
+              </w:rPr>
+            </w:pPr>
+            <w:r>
+              <w:rPr>
+                <w:sz w:val="28"/>
               </w:rPr>
               <w:t>Скорость изменения температуры</w:t>
             </w:r>
@@ -1001,19 +937,19 @@
           </w:tcPr>
           <w:p>
             <w:pPr>
-              <w:spacing w:line="360" w:lineRule="auto"/>
-              <w:jc w:val="center"/>
-              <w:rPr>
-                <w:b/>
-                <w:sz w:val="26"/>
-              </w:rPr>
-            </w:pPr>
-            <w:r>
-              <w:rPr>
-                <w:b/>
-                <w:sz w:val="26"/>
-              </w:rPr>
-              <w:t>Режим кондиционера</w:t>
+              <w:pStyle w:val="a3"/>
+              <w:spacing w:line="360" w:lineRule="auto"/>
+              <w:ind w:left="0"/>
+              <w:jc w:val="both"/>
+              <w:rPr>
+                <w:sz w:val="28"/>
+              </w:rPr>
+            </w:pPr>
+            <w:r>
+              <w:rPr>
+                <w:sz w:val="28"/>
+              </w:rPr>
+              <w:t>Ручка поворота регулятора</w:t>
             </w:r>
           </w:p>
         </w:tc>
@@ -1039,15 +975,7 @@
                 <w:sz w:val="26"/>
                 <w:lang w:val="en-US"/>
               </w:rPr>
-              <w:t>W</w:t>
-            </w:r>
-            <w:r>
-              <w:rPr>
-                <w:i/>
-                <w:sz w:val="26"/>
-                <w:lang w:val="en-US"/>
-              </w:rPr>
-              <w:t>e</w:t>
+              <w:t>We</w:t>
             </w:r>
             <w:r>
               <w:rPr>
@@ -1078,7 +1006,6 @@
               <w:rPr>
                 <w:i/>
                 <w:sz w:val="26"/>
-                <w:lang w:val="en-US"/>
               </w:rPr>
             </w:pPr>
             <w:r>
@@ -1136,15 +1063,7 @@
                 <w:sz w:val="26"/>
                 <w:lang w:val="en-US"/>
               </w:rPr>
-              <w:t>W</w:t>
-            </w:r>
-            <w:r>
-              <w:rPr>
-                <w:i/>
-                <w:sz w:val="26"/>
-                <w:lang w:val="en-US"/>
-              </w:rPr>
-              <w:t>e</w:t>
+              <w:t>We</w:t>
             </w:r>
             <w:r>
               <w:rPr>
@@ -1175,15 +1094,16 @@
               <w:rPr>
                 <w:i/>
                 <w:sz w:val="26"/>
-              </w:rPr>
-            </w:pPr>
-            <w:r>
-              <w:rPr>
-                <w:i/>
-                <w:sz w:val="26"/>
-                <w:lang w:val="en-US"/>
-              </w:rPr>
-              <w:t>Cooling</w:t>
+                <w:lang w:val="en-US"/>
+              </w:rPr>
+            </w:pPr>
+            <w:r>
+              <w:rPr>
+                <w:i/>
+                <w:sz w:val="26"/>
+                <w:lang w:val="en-US"/>
+              </w:rPr>
+              <w:t>Heating</w:t>
             </w:r>
           </w:p>
         </w:tc>
@@ -1198,6 +1118,7 @@
               <w:rPr>
                 <w:i/>
                 <w:sz w:val="26"/>
+                <w:lang w:val="en-US"/>
               </w:rPr>
             </w:pPr>
             <w:r>
@@ -1232,15 +1153,7 @@
                 <w:sz w:val="26"/>
                 <w:lang w:val="en-US"/>
               </w:rPr>
-              <w:t>W</w:t>
-            </w:r>
-            <w:r>
-              <w:rPr>
-                <w:i/>
-                <w:sz w:val="26"/>
-                <w:lang w:val="en-US"/>
-              </w:rPr>
-              <w:t>e</w:t>
+              <w:t>We</w:t>
             </w:r>
             <w:r>
               <w:rPr>
@@ -1280,7 +1193,7 @@
                 <w:sz w:val="26"/>
                 <w:lang w:val="en-US"/>
               </w:rPr>
-              <w:t>Heating</w:t>
+              <w:t>Maintenance</w:t>
             </w:r>
           </w:p>
         </w:tc>
@@ -1301,290 +1214,8 @@
               <w:rPr>
                 <w:i/>
                 <w:sz w:val="26"/>
-                <w:lang w:val="en-US"/>
-              </w:rPr>
-              <w:t>Cooling</w:t>
-            </w:r>
-          </w:p>
-        </w:tc>
-      </w:tr>
-      <w:tr>
-        <w:tc>
-          <w:tcPr>
-            <w:tcW w:w="3115" w:type="dxa"/>
-          </w:tcPr>
-          <w:p>
-            <w:pPr>
-              <w:spacing w:line="360" w:lineRule="auto"/>
-              <w:jc w:val="center"/>
-              <w:rPr>
-                <w:i/>
-                <w:sz w:val="26"/>
-                <w:lang w:val="en-US"/>
-              </w:rPr>
-            </w:pPr>
-            <w:r>
-              <w:rPr>
-                <w:i/>
-                <w:sz w:val="26"/>
-                <w:lang w:val="en-US"/>
-              </w:rPr>
-              <w:t>W</w:t>
-            </w:r>
-            <w:r>
-              <w:rPr>
-                <w:i/>
-                <w:sz w:val="26"/>
-                <w:lang w:val="en-US"/>
-              </w:rPr>
-              <w:t>e</w:t>
-            </w:r>
-            <w:r>
-              <w:rPr>
-                <w:i/>
-                <w:sz w:val="26"/>
-                <w:lang w:val="en-US"/>
-              </w:rPr>
-              <w:t xml:space="preserve"> </w:t>
-            </w:r>
-            <w:r>
-              <w:rPr>
-                <w:i/>
-                <w:sz w:val="26"/>
-                <w:lang w:val="en-US"/>
-              </w:rPr>
-              <w:t>Hot</w:t>
-            </w:r>
-          </w:p>
-        </w:tc>
-        <w:tc>
-          <w:tcPr>
-            <w:tcW w:w="3115" w:type="dxa"/>
-          </w:tcPr>
-          <w:p>
-            <w:pPr>
-              <w:spacing w:line="360" w:lineRule="auto"/>
-              <w:jc w:val="center"/>
-              <w:rPr>
-                <w:i/>
-                <w:sz w:val="26"/>
-                <w:lang w:val="en-US"/>
-              </w:rPr>
-            </w:pPr>
-            <w:r>
-              <w:rPr>
-                <w:i/>
-                <w:sz w:val="26"/>
-                <w:lang w:val="en-US"/>
-              </w:rPr>
-              <w:t>Maintenance</w:t>
-            </w:r>
-          </w:p>
-        </w:tc>
-        <w:tc>
-          <w:tcPr>
-            <w:tcW w:w="3116" w:type="dxa"/>
-          </w:tcPr>
-          <w:p>
-            <w:pPr>
-              <w:spacing w:line="360" w:lineRule="auto"/>
-              <w:jc w:val="center"/>
-              <w:rPr>
-                <w:i/>
-                <w:sz w:val="26"/>
-              </w:rPr>
-            </w:pPr>
-            <w:r>
-              <w:rPr>
-                <w:i/>
-                <w:sz w:val="26"/>
-                <w:lang w:val="en-US"/>
-              </w:rPr>
-              <w:t>Cooling</w:t>
-            </w:r>
-          </w:p>
-        </w:tc>
-      </w:tr>
-      <w:tr>
-        <w:tc>
-          <w:tcPr>
-            <w:tcW w:w="3115" w:type="dxa"/>
-          </w:tcPr>
-          <w:p>
-            <w:pPr>
-              <w:spacing w:line="360" w:lineRule="auto"/>
-              <w:jc w:val="center"/>
-              <w:rPr>
-                <w:i/>
-                <w:sz w:val="26"/>
-                <w:lang w:val="en-US"/>
-              </w:rPr>
-            </w:pPr>
-            <w:r>
-              <w:rPr>
-                <w:i/>
-                <w:sz w:val="26"/>
-                <w:lang w:val="en-US"/>
-              </w:rPr>
-              <w:t>W</w:t>
-            </w:r>
-            <w:r>
-              <w:rPr>
-                <w:i/>
-                <w:sz w:val="26"/>
-                <w:lang w:val="en-US"/>
-              </w:rPr>
-              <w:t>e</w:t>
-            </w:r>
-            <w:r>
-              <w:rPr>
-                <w:i/>
-                <w:sz w:val="26"/>
-                <w:lang w:val="en-US"/>
-              </w:rPr>
-              <w:t xml:space="preserve"> </w:t>
-            </w:r>
-            <w:r>
-              <w:rPr>
-                <w:i/>
-                <w:sz w:val="26"/>
-                <w:lang w:val="en-US"/>
-              </w:rPr>
-              <w:t>Cold</w:t>
-            </w:r>
-          </w:p>
-        </w:tc>
-        <w:tc>
-          <w:tcPr>
-            <w:tcW w:w="3115" w:type="dxa"/>
-          </w:tcPr>
-          <w:p>
-            <w:pPr>
-              <w:spacing w:line="360" w:lineRule="auto"/>
-              <w:jc w:val="center"/>
-              <w:rPr>
-                <w:i/>
-                <w:sz w:val="26"/>
-              </w:rPr>
-            </w:pPr>
-            <w:r>
-              <w:rPr>
-                <w:i/>
-                <w:sz w:val="26"/>
-                <w:lang w:val="en-US"/>
-              </w:rPr>
-              <w:t>Maintenance</w:t>
-            </w:r>
-          </w:p>
-        </w:tc>
-        <w:tc>
-          <w:tcPr>
-            <w:tcW w:w="3116" w:type="dxa"/>
-          </w:tcPr>
-          <w:p>
-            <w:pPr>
-              <w:spacing w:line="360" w:lineRule="auto"/>
-              <w:jc w:val="center"/>
-              <w:rPr>
-                <w:i/>
-                <w:sz w:val="26"/>
-              </w:rPr>
-            </w:pPr>
-            <w:r>
-              <w:rPr>
-                <w:i/>
-                <w:sz w:val="26"/>
-                <w:lang w:val="en-US"/>
-              </w:rPr>
-              <w:t>Heating</w:t>
-            </w:r>
-          </w:p>
-        </w:tc>
-      </w:tr>
-      <w:tr>
-        <w:tc>
-          <w:tcPr>
-            <w:tcW w:w="3115" w:type="dxa"/>
-          </w:tcPr>
-          <w:p>
-            <w:pPr>
-              <w:spacing w:line="360" w:lineRule="auto"/>
-              <w:jc w:val="center"/>
-              <w:rPr>
-                <w:i/>
-                <w:sz w:val="26"/>
-                <w:lang w:val="en-US"/>
-              </w:rPr>
-            </w:pPr>
-            <w:r>
-              <w:rPr>
-                <w:i/>
-                <w:sz w:val="26"/>
-                <w:lang w:val="en-US"/>
-              </w:rPr>
-              <w:t>we</w:t>
-            </w:r>
-            <w:r>
-              <w:rPr>
-                <w:i/>
-                <w:sz w:val="26"/>
-                <w:lang w:val="en-US"/>
-              </w:rPr>
-              <w:t xml:space="preserve"> </w:t>
-            </w:r>
-            <w:r>
-              <w:rPr>
-                <w:i/>
-                <w:sz w:val="26"/>
-                <w:lang w:val="en-US"/>
-              </w:rPr>
-              <w:t>Ok</w:t>
-            </w:r>
-          </w:p>
-        </w:tc>
-        <w:tc>
-          <w:tcPr>
-            <w:tcW w:w="3115" w:type="dxa"/>
-          </w:tcPr>
-          <w:p>
-            <w:pPr>
-              <w:spacing w:line="360" w:lineRule="auto"/>
-              <w:jc w:val="center"/>
-              <w:rPr>
-                <w:i/>
-                <w:sz w:val="26"/>
-              </w:rPr>
-            </w:pPr>
-            <w:r>
-              <w:rPr>
-                <w:i/>
-                <w:sz w:val="26"/>
-                <w:lang w:val="en-US"/>
-              </w:rPr>
-              <w:t>Cooling</w:t>
-            </w:r>
-          </w:p>
-        </w:tc>
-        <w:tc>
-          <w:tcPr>
-            <w:tcW w:w="3116" w:type="dxa"/>
-          </w:tcPr>
-          <w:p>
-            <w:pPr>
-              <w:spacing w:line="360" w:lineRule="auto"/>
-              <w:jc w:val="center"/>
-              <w:rPr>
-                <w:i/>
-                <w:sz w:val="26"/>
-              </w:rPr>
-            </w:pPr>
-            <w:r>
-              <w:rPr>
-                <w:i/>
-                <w:sz w:val="26"/>
-                <w:lang w:val="en-US"/>
-              </w:rPr>
-              <w:t>Heating</w:t>
+              </w:rPr>
+              <w:t>-</w:t>
             </w:r>
           </w:p>
         </w:tc>
@@ -1592,43 +1223,57 @@
     </w:tbl>
     <w:p>
       <w:pPr>
+        <w:pStyle w:val="a3"/>
         <w:spacing w:line="360" w:lineRule="auto"/>
+        <w:ind w:left="0"/>
+        <w:jc w:val="both"/>
+        <w:rPr>
+          <w:sz w:val="28"/>
+        </w:rPr>
+      </w:pPr>
+    </w:p>
+    <w:p>
+      <w:pPr>
+        <w:spacing w:line="360" w:lineRule="auto"/>
+        <w:ind w:firstLine="709"/>
+        <w:jc w:val="both"/>
+        <w:rPr>
+          <w:sz w:val="28"/>
+        </w:rPr>
+      </w:pPr>
+    </w:p>
+    <w:p>
+      <w:pPr>
+        <w:pStyle w:val="a3"/>
+        <w:spacing w:line="360" w:lineRule="auto"/>
+        <w:ind w:left="0"/>
         <w:jc w:val="right"/>
         <w:rPr>
           <w:i/>
-          <w:sz w:val="26"/>
-        </w:rPr>
-      </w:pPr>
-    </w:p>
-    <w:p>
-      <w:pPr>
-        <w:spacing w:line="360" w:lineRule="auto"/>
-        <w:jc w:val="right"/>
+          <w:sz w:val="28"/>
+        </w:rPr>
+      </w:pPr>
+      <w:r>
         <w:rPr>
           <w:i/>
           <w:sz w:val="28"/>
         </w:rPr>
-      </w:pPr>
+        <w:lastRenderedPageBreak/>
+        <w:t xml:space="preserve">Таблица </w:t>
+      </w:r>
       <w:r>
         <w:rPr>
           <w:i/>
           <w:sz w:val="28"/>
         </w:rPr>
-        <w:t xml:space="preserve">Таблица </w:t>
+        <w:t>2</w:t>
       </w:r>
       <w:r>
         <w:rPr>
           <w:i/>
           <w:sz w:val="28"/>
         </w:rPr>
-        <w:t>2</w:t>
-      </w:r>
-      <w:r>
-        <w:rPr>
-          <w:i/>
-          <w:sz w:val="28"/>
-        </w:rPr>
-        <w:t xml:space="preserve"> – Набор лингвистических переменных и правил для </w:t>
+        <w:t xml:space="preserve"> – Термы </w:t>
       </w:r>
       <w:r>
         <w:rPr>
@@ -1664,17 +1309,17 @@
           </w:tcPr>
           <w:p>
             <w:pPr>
-              <w:spacing w:line="360" w:lineRule="auto"/>
-              <w:jc w:val="center"/>
-              <w:rPr>
-                <w:b/>
-                <w:sz w:val="26"/>
-              </w:rPr>
-            </w:pPr>
-            <w:r>
-              <w:rPr>
-                <w:b/>
-                <w:sz w:val="26"/>
+              <w:pStyle w:val="a3"/>
+              <w:spacing w:line="360" w:lineRule="auto"/>
+              <w:ind w:left="0"/>
+              <w:jc w:val="both"/>
+              <w:rPr>
+                <w:sz w:val="28"/>
+              </w:rPr>
+            </w:pPr>
+            <w:r>
+              <w:rPr>
+                <w:sz w:val="28"/>
               </w:rPr>
               <w:t>Входные переменные</w:t>
             </w:r>
@@ -1686,17 +1331,17 @@
           </w:tcPr>
           <w:p>
             <w:pPr>
-              <w:spacing w:line="360" w:lineRule="auto"/>
-              <w:jc w:val="center"/>
-              <w:rPr>
-                <w:b/>
-                <w:sz w:val="26"/>
-              </w:rPr>
-            </w:pPr>
-            <w:r>
-              <w:rPr>
-                <w:b/>
-                <w:sz w:val="26"/>
+              <w:pStyle w:val="a3"/>
+              <w:spacing w:line="360" w:lineRule="auto"/>
+              <w:ind w:left="0"/>
+              <w:jc w:val="both"/>
+              <w:rPr>
+                <w:sz w:val="28"/>
+              </w:rPr>
+            </w:pPr>
+            <w:r>
+              <w:rPr>
+                <w:sz w:val="28"/>
               </w:rPr>
               <w:t>Выходная переменная</w:t>
             </w:r>
@@ -1710,17 +1355,17 @@
           </w:tcPr>
           <w:p>
             <w:pPr>
-              <w:spacing w:line="360" w:lineRule="auto"/>
-              <w:jc w:val="center"/>
-              <w:rPr>
-                <w:b/>
-                <w:sz w:val="26"/>
-              </w:rPr>
-            </w:pPr>
-            <w:r>
-              <w:rPr>
-                <w:b/>
-                <w:sz w:val="26"/>
+              <w:pStyle w:val="a3"/>
+              <w:spacing w:line="360" w:lineRule="auto"/>
+              <w:ind w:left="0"/>
+              <w:jc w:val="both"/>
+              <w:rPr>
+                <w:sz w:val="28"/>
+              </w:rPr>
+            </w:pPr>
+            <w:r>
+              <w:rPr>
+                <w:sz w:val="28"/>
               </w:rPr>
               <w:t>Температура</w:t>
             </w:r>
@@ -1732,17 +1377,17 @@
           </w:tcPr>
           <w:p>
             <w:pPr>
-              <w:spacing w:line="360" w:lineRule="auto"/>
-              <w:jc w:val="center"/>
-              <w:rPr>
-                <w:b/>
-                <w:sz w:val="26"/>
-              </w:rPr>
-            </w:pPr>
-            <w:r>
-              <w:rPr>
-                <w:b/>
-                <w:sz w:val="26"/>
+              <w:pStyle w:val="a3"/>
+              <w:spacing w:line="360" w:lineRule="auto"/>
+              <w:ind w:left="0"/>
+              <w:jc w:val="both"/>
+              <w:rPr>
+                <w:sz w:val="28"/>
+              </w:rPr>
+            </w:pPr>
+            <w:r>
+              <w:rPr>
+                <w:sz w:val="28"/>
               </w:rPr>
               <w:t>Скорость изменения температуры</w:t>
             </w:r>
@@ -1754,19 +1399,19 @@
           </w:tcPr>
           <w:p>
             <w:pPr>
-              <w:spacing w:line="360" w:lineRule="auto"/>
-              <w:jc w:val="center"/>
-              <w:rPr>
-                <w:b/>
-                <w:sz w:val="26"/>
-              </w:rPr>
-            </w:pPr>
-            <w:r>
-              <w:rPr>
-                <w:b/>
-                <w:sz w:val="26"/>
-              </w:rPr>
-              <w:t>Режим кондиционера</w:t>
+              <w:pStyle w:val="a3"/>
+              <w:spacing w:line="360" w:lineRule="auto"/>
+              <w:ind w:left="0"/>
+              <w:jc w:val="both"/>
+              <w:rPr>
+                <w:sz w:val="28"/>
+              </w:rPr>
+            </w:pPr>
+            <w:r>
+              <w:rPr>
+                <w:sz w:val="28"/>
+              </w:rPr>
+              <w:t>Ручка поворота регулятора</w:t>
             </w:r>
           </w:p>
         </w:tc>
@@ -1816,7 +1461,7 @@
                 <w:sz w:val="26"/>
                 <w:lang w:val="en-US"/>
               </w:rPr>
-              <w:t>Not fast cooling</w:t>
+              <w:t>Cooling</w:t>
             </w:r>
           </w:p>
         </w:tc>
@@ -1890,15 +1535,7 @@
                 <w:sz w:val="26"/>
                 <w:lang w:val="en-US"/>
               </w:rPr>
-              <w:t xml:space="preserve">Not </w:t>
-            </w:r>
-            <w:r>
-              <w:rPr>
-                <w:i/>
-                <w:sz w:val="26"/>
-                <w:lang w:val="en-US"/>
-              </w:rPr>
-              <w:t>cooling</w:t>
+              <w:t>Heating</w:t>
             </w:r>
           </w:p>
         </w:tc>
@@ -1962,24 +1599,15 @@
               <w:rPr>
                 <w:i/>
                 <w:sz w:val="26"/>
-                <w:lang w:val="en-US"/>
-              </w:rPr>
-            </w:pPr>
-            <w:r>
-              <w:rPr>
-                <w:i/>
-                <w:sz w:val="26"/>
-                <w:lang w:val="en-US"/>
-              </w:rPr>
-              <w:t>C</w:t>
-            </w:r>
-            <w:r>
-              <w:rPr>
-                <w:i/>
-                <w:sz w:val="26"/>
-                <w:lang w:val="en-US"/>
-              </w:rPr>
-              <w:t>ooling</w:t>
+              </w:rPr>
+            </w:pPr>
+            <w:r>
+              <w:rPr>
+                <w:i/>
+                <w:sz w:val="26"/>
+                <w:lang w:val="en-US"/>
+              </w:rPr>
+              <w:t>fast cooling</w:t>
             </w:r>
           </w:p>
         </w:tc>
@@ -2028,7 +1656,7 @@
                 <w:sz w:val="26"/>
                 <w:lang w:val="en-US"/>
               </w:rPr>
-              <w:t>Ok</w:t>
+              <w:t>Cold</w:t>
             </w:r>
           </w:p>
         </w:tc>
@@ -2043,6 +1671,29 @@
               <w:rPr>
                 <w:i/>
                 <w:sz w:val="26"/>
+              </w:rPr>
+            </w:pPr>
+            <w:r>
+              <w:rPr>
+                <w:i/>
+                <w:sz w:val="26"/>
+                <w:lang w:val="en-US"/>
+              </w:rPr>
+              <w:t>fast heating</w:t>
+            </w:r>
+          </w:p>
+        </w:tc>
+        <w:tc>
+          <w:tcPr>
+            <w:tcW w:w="3116" w:type="dxa"/>
+          </w:tcPr>
+          <w:p>
+            <w:pPr>
+              <w:spacing w:line="360" w:lineRule="auto"/>
+              <w:jc w:val="center"/>
+              <w:rPr>
+                <w:i/>
+                <w:sz w:val="26"/>
                 <w:lang w:val="en-US"/>
               </w:rPr>
             </w:pPr>
@@ -2053,29 +1704,6 @@
                 <w:lang w:val="en-US"/>
               </w:rPr>
               <w:t>Heating</w:t>
-            </w:r>
-          </w:p>
-        </w:tc>
-        <w:tc>
-          <w:tcPr>
-            <w:tcW w:w="3116" w:type="dxa"/>
-          </w:tcPr>
-          <w:p>
-            <w:pPr>
-              <w:spacing w:line="360" w:lineRule="auto"/>
-              <w:jc w:val="center"/>
-              <w:rPr>
-                <w:i/>
-                <w:sz w:val="26"/>
-              </w:rPr>
-            </w:pPr>
-            <w:r>
-              <w:rPr>
-                <w:i/>
-                <w:sz w:val="26"/>
-                <w:lang w:val="en-US"/>
-              </w:rPr>
-              <w:t>Maintenance</w:t>
             </w:r>
           </w:p>
         </w:tc>
@@ -2101,7 +1729,7 @@
                 <w:sz w:val="26"/>
                 <w:lang w:val="en-US"/>
               </w:rPr>
-              <w:t>Ok</w:t>
+              <w:t>Very cold</w:t>
             </w:r>
           </w:p>
         </w:tc>
@@ -2116,16 +1744,9 @@
               <w:rPr>
                 <w:i/>
                 <w:sz w:val="26"/>
-              </w:rPr>
-            </w:pPr>
-            <w:r>
-              <w:rPr>
-                <w:i/>
-                <w:sz w:val="26"/>
-                <w:lang w:val="en-US"/>
-              </w:rPr>
-              <w:t>fast cooling</w:t>
-            </w:r>
+                <w:lang w:val="en-US"/>
+              </w:rPr>
+            </w:pPr>
           </w:p>
         </w:tc>
         <w:tc>
@@ -2139,15 +1760,148 @@
               <w:rPr>
                 <w:i/>
                 <w:sz w:val="26"/>
-              </w:rPr>
-            </w:pPr>
-            <w:r>
-              <w:rPr>
-                <w:i/>
-                <w:sz w:val="26"/>
-                <w:lang w:val="en-US"/>
-              </w:rPr>
-              <w:t>Heating</w:t>
+                <w:lang w:val="en-US"/>
+              </w:rPr>
+            </w:pPr>
+            <w:r>
+              <w:rPr>
+                <w:i/>
+                <w:sz w:val="26"/>
+                <w:lang w:val="en-US"/>
+              </w:rPr>
+              <w:t>Super heating</w:t>
+            </w:r>
+          </w:p>
+        </w:tc>
+      </w:tr>
+    </w:tbl>
+    <w:p>
+      <w:pPr>
+        <w:spacing w:line="360" w:lineRule="auto"/>
+        <w:ind w:firstLine="709"/>
+        <w:jc w:val="both"/>
+        <w:rPr>
+          <w:sz w:val="28"/>
+        </w:rPr>
+      </w:pPr>
+    </w:p>
+    <w:p>
+      <w:pPr>
+        <w:spacing w:line="360" w:lineRule="auto"/>
+        <w:ind w:firstLine="709"/>
+        <w:jc w:val="both"/>
+        <w:rPr>
+          <w:sz w:val="28"/>
+        </w:rPr>
+      </w:pPr>
+      <w:r>
+        <w:rPr>
+          <w:sz w:val="28"/>
+        </w:rPr>
+        <w:t>В таблицах 3-4 представлен набор правил для полной и усеченной модел</w:t>
+      </w:r>
+      <w:r>
+        <w:rPr>
+          <w:sz w:val="28"/>
+        </w:rPr>
+        <w:t>ей. Учет всех входных переменных происходит через оператор «И».</w:t>
+      </w:r>
+    </w:p>
+    <w:p>
+      <w:pPr>
+        <w:spacing w:line="360" w:lineRule="auto"/>
+        <w:jc w:val="right"/>
+        <w:rPr>
+          <w:i/>
+          <w:sz w:val="26"/>
+        </w:rPr>
+      </w:pPr>
+    </w:p>
+    <w:p>
+      <w:pPr>
+        <w:spacing w:line="360" w:lineRule="auto"/>
+        <w:jc w:val="right"/>
+        <w:rPr>
+          <w:i/>
+          <w:sz w:val="28"/>
+        </w:rPr>
+      </w:pPr>
+      <w:r>
+        <w:rPr>
+          <w:i/>
+          <w:sz w:val="28"/>
+        </w:rPr>
+        <w:t xml:space="preserve">Таблица </w:t>
+      </w:r>
+      <w:r>
+        <w:rPr>
+          <w:i/>
+          <w:sz w:val="28"/>
+        </w:rPr>
+        <w:t>3</w:t>
+      </w:r>
+      <w:r>
+        <w:rPr>
+          <w:i/>
+          <w:sz w:val="28"/>
+        </w:rPr>
+        <w:t xml:space="preserve"> – Набор лингвистических переменных и правил для полной модели</w:t>
+      </w:r>
+    </w:p>
+    <w:tbl>
+      <w:tblPr>
+        <w:tblStyle w:val="af0"/>
+        <w:tblW w:w="0" w:type="auto"/>
+        <w:tblLook w:val="04A0" w:firstRow="1" w:lastRow="0" w:firstColumn="1" w:lastColumn="0" w:noHBand="0" w:noVBand="1"/>
+      </w:tblPr>
+      <w:tblGrid>
+        <w:gridCol w:w="3115"/>
+        <w:gridCol w:w="3115"/>
+        <w:gridCol w:w="3116"/>
+      </w:tblGrid>
+      <w:tr>
+        <w:tc>
+          <w:tcPr>
+            <w:tcW w:w="6230" w:type="dxa"/>
+            <w:gridSpan w:val="2"/>
+          </w:tcPr>
+          <w:p>
+            <w:pPr>
+              <w:spacing w:line="360" w:lineRule="auto"/>
+              <w:jc w:val="center"/>
+              <w:rPr>
+                <w:b/>
+                <w:sz w:val="26"/>
+              </w:rPr>
+            </w:pPr>
+            <w:r>
+              <w:rPr>
+                <w:b/>
+                <w:sz w:val="26"/>
+              </w:rPr>
+              <w:t>Входные переменные</w:t>
+            </w:r>
+          </w:p>
+        </w:tc>
+        <w:tc>
+          <w:tcPr>
+            <w:tcW w:w="3116" w:type="dxa"/>
+          </w:tcPr>
+          <w:p>
+            <w:pPr>
+              <w:spacing w:line="360" w:lineRule="auto"/>
+              <w:jc w:val="center"/>
+              <w:rPr>
+                <w:b/>
+                <w:sz w:val="26"/>
+              </w:rPr>
+            </w:pPr>
+            <w:r>
+              <w:rPr>
+                <w:b/>
+                <w:sz w:val="26"/>
+              </w:rPr>
+              <w:t>Выходная переменная</w:t>
             </w:r>
           </w:p>
         </w:tc>
@@ -2162,18 +1916,16 @@
               <w:spacing w:line="360" w:lineRule="auto"/>
               <w:jc w:val="center"/>
               <w:rPr>
-                <w:i/>
-                <w:sz w:val="26"/>
-                <w:lang w:val="en-US"/>
-              </w:rPr>
-            </w:pPr>
-            <w:r>
-              <w:rPr>
-                <w:i/>
-                <w:sz w:val="26"/>
-                <w:lang w:val="en-US"/>
-              </w:rPr>
-              <w:t>Ok</w:t>
+                <w:b/>
+                <w:sz w:val="26"/>
+              </w:rPr>
+            </w:pPr>
+            <w:r>
+              <w:rPr>
+                <w:b/>
+                <w:sz w:val="26"/>
+              </w:rPr>
+              <w:t>Температура</w:t>
             </w:r>
           </w:p>
         </w:tc>
@@ -2186,25 +1938,16 @@
               <w:spacing w:line="360" w:lineRule="auto"/>
               <w:jc w:val="center"/>
               <w:rPr>
-                <w:i/>
-                <w:sz w:val="26"/>
-              </w:rPr>
-            </w:pPr>
-            <w:r>
-              <w:rPr>
-                <w:i/>
-                <w:sz w:val="26"/>
-                <w:lang w:val="en-US"/>
-              </w:rPr>
-              <w:t xml:space="preserve">fast </w:t>
-            </w:r>
-            <w:r>
-              <w:rPr>
-                <w:i/>
-                <w:sz w:val="26"/>
-                <w:lang w:val="en-US"/>
-              </w:rPr>
-              <w:t>heating</w:t>
+                <w:b/>
+                <w:sz w:val="26"/>
+              </w:rPr>
+            </w:pPr>
+            <w:r>
+              <w:rPr>
+                <w:b/>
+                <w:sz w:val="26"/>
+              </w:rPr>
+              <w:t>Скорость изменения температуры</w:t>
             </w:r>
           </w:p>
         </w:tc>
@@ -2217,17 +1960,16 @@
               <w:spacing w:line="360" w:lineRule="auto"/>
               <w:jc w:val="center"/>
               <w:rPr>
-                <w:i/>
-                <w:sz w:val="26"/>
-              </w:rPr>
-            </w:pPr>
-            <w:r>
-              <w:rPr>
-                <w:i/>
-                <w:sz w:val="26"/>
-                <w:lang w:val="en-US"/>
-              </w:rPr>
-              <w:t>Cooling</w:t>
+                <w:b/>
+                <w:sz w:val="26"/>
+              </w:rPr>
+            </w:pPr>
+            <w:r>
+              <w:rPr>
+                <w:b/>
+                <w:sz w:val="26"/>
+              </w:rPr>
+              <w:t>Режим кондиционера</w:t>
             </w:r>
           </w:p>
         </w:tc>
@@ -2253,7 +1995,7 @@
                 <w:sz w:val="26"/>
                 <w:lang w:val="en-US"/>
               </w:rPr>
-              <w:t>Cold</w:t>
+              <w:t>Very hot</w:t>
             </w:r>
           </w:p>
         </w:tc>
@@ -2277,15 +2019,7 @@
                 <w:sz w:val="26"/>
                 <w:lang w:val="en-US"/>
               </w:rPr>
-              <w:t xml:space="preserve">Not </w:t>
-            </w:r>
-            <w:r>
-              <w:rPr>
-                <w:i/>
-                <w:sz w:val="26"/>
-                <w:lang w:val="en-US"/>
-              </w:rPr>
-              <w:t>heating</w:t>
+              <w:t>Not fast cooling</w:t>
             </w:r>
           </w:p>
         </w:tc>
@@ -2309,7 +2043,7 @@
                 <w:sz w:val="26"/>
                 <w:lang w:val="en-US"/>
               </w:rPr>
-              <w:t>Heating</w:t>
+              <w:t>Super cooling</w:t>
             </w:r>
           </w:p>
         </w:tc>
@@ -2335,7 +2069,7 @@
                 <w:sz w:val="26"/>
                 <w:lang w:val="en-US"/>
               </w:rPr>
-              <w:t>Very cold</w:t>
+              <w:t>Hot</w:t>
             </w:r>
           </w:p>
         </w:tc>
@@ -2359,15 +2093,7 @@
                 <w:sz w:val="26"/>
                 <w:lang w:val="en-US"/>
               </w:rPr>
-              <w:t xml:space="preserve">Not fast </w:t>
-            </w:r>
-            <w:r>
-              <w:rPr>
-                <w:i/>
-                <w:sz w:val="26"/>
-                <w:lang w:val="en-US"/>
-              </w:rPr>
-              <w:t>heating</w:t>
+              <w:t>Not cooling</w:t>
             </w:r>
           </w:p>
         </w:tc>
@@ -2382,16 +2108,15 @@
               <w:rPr>
                 <w:i/>
                 <w:sz w:val="26"/>
-                <w:lang w:val="en-US"/>
-              </w:rPr>
-            </w:pPr>
-            <w:r>
-              <w:rPr>
-                <w:i/>
-                <w:sz w:val="26"/>
-                <w:lang w:val="en-US"/>
-              </w:rPr>
-              <w:t>Super heating</w:t>
+              </w:rPr>
+            </w:pPr>
+            <w:r>
+              <w:rPr>
+                <w:i/>
+                <w:sz w:val="26"/>
+                <w:lang w:val="en-US"/>
+              </w:rPr>
+              <w:t>Cooling</w:t>
             </w:r>
           </w:p>
         </w:tc>
@@ -2417,7 +2142,7 @@
                 <w:sz w:val="26"/>
                 <w:lang w:val="en-US"/>
               </w:rPr>
-              <w:t>Hot</w:t>
+              <w:t>Ok</w:t>
             </w:r>
           </w:p>
         </w:tc>
@@ -2441,7 +2166,7 @@
                 <w:sz w:val="26"/>
                 <w:lang w:val="en-US"/>
               </w:rPr>
-              <w:t>-</w:t>
+              <w:t>Cooling</w:t>
             </w:r>
           </w:p>
         </w:tc>
@@ -2456,16 +2181,15 @@
               <w:rPr>
                 <w:i/>
                 <w:sz w:val="26"/>
-                <w:lang w:val="en-US"/>
-              </w:rPr>
-            </w:pPr>
-            <w:r>
-              <w:rPr>
-                <w:i/>
-                <w:sz w:val="26"/>
-                <w:lang w:val="en-US"/>
-              </w:rPr>
-              <w:t>Cooling</w:t>
+              </w:rPr>
+            </w:pPr>
+            <w:r>
+              <w:rPr>
+                <w:i/>
+                <w:sz w:val="26"/>
+                <w:lang w:val="en-US"/>
+              </w:rPr>
+              <w:t>Maintenance</w:t>
             </w:r>
           </w:p>
         </w:tc>
@@ -2491,7 +2215,7 @@
                 <w:sz w:val="26"/>
                 <w:lang w:val="en-US"/>
               </w:rPr>
-              <w:t>Cold</w:t>
+              <w:t>Ok</w:t>
             </w:r>
           </w:p>
         </w:tc>
@@ -2515,7 +2239,7 @@
                 <w:sz w:val="26"/>
                 <w:lang w:val="en-US"/>
               </w:rPr>
-              <w:t>-</w:t>
+              <w:t>Heating</w:t>
             </w:r>
           </w:p>
         </w:tc>
@@ -2530,24 +2254,15 @@
               <w:rPr>
                 <w:i/>
                 <w:sz w:val="26"/>
-                <w:lang w:val="en-US"/>
-              </w:rPr>
-            </w:pPr>
-            <w:r>
-              <w:rPr>
-                <w:i/>
-                <w:sz w:val="26"/>
-                <w:lang w:val="en-US"/>
-              </w:rPr>
-              <w:t>H</w:t>
-            </w:r>
-            <w:r>
-              <w:rPr>
-                <w:i/>
-                <w:sz w:val="26"/>
-                <w:lang w:val="en-US"/>
-              </w:rPr>
-              <w:t>eating</w:t>
+              </w:rPr>
+            </w:pPr>
+            <w:r>
+              <w:rPr>
+                <w:i/>
+                <w:sz w:val="26"/>
+                <w:lang w:val="en-US"/>
+              </w:rPr>
+              <w:t>Maintenance</w:t>
             </w:r>
           </w:p>
         </w:tc>
@@ -2588,6 +2303,446 @@
               <w:rPr>
                 <w:i/>
                 <w:sz w:val="26"/>
+              </w:rPr>
+            </w:pPr>
+            <w:r>
+              <w:rPr>
+                <w:i/>
+                <w:sz w:val="26"/>
+                <w:lang w:val="en-US"/>
+              </w:rPr>
+              <w:t>fast cooling</w:t>
+            </w:r>
+          </w:p>
+        </w:tc>
+        <w:tc>
+          <w:tcPr>
+            <w:tcW w:w="3116" w:type="dxa"/>
+          </w:tcPr>
+          <w:p>
+            <w:pPr>
+              <w:spacing w:line="360" w:lineRule="auto"/>
+              <w:jc w:val="center"/>
+              <w:rPr>
+                <w:i/>
+                <w:sz w:val="26"/>
+              </w:rPr>
+            </w:pPr>
+            <w:r>
+              <w:rPr>
+                <w:i/>
+                <w:sz w:val="26"/>
+                <w:lang w:val="en-US"/>
+              </w:rPr>
+              <w:t>Heating</w:t>
+            </w:r>
+          </w:p>
+        </w:tc>
+      </w:tr>
+      <w:tr>
+        <w:tc>
+          <w:tcPr>
+            <w:tcW w:w="3115" w:type="dxa"/>
+          </w:tcPr>
+          <w:p>
+            <w:pPr>
+              <w:spacing w:line="360" w:lineRule="auto"/>
+              <w:jc w:val="center"/>
+              <w:rPr>
+                <w:i/>
+                <w:sz w:val="26"/>
+                <w:lang w:val="en-US"/>
+              </w:rPr>
+            </w:pPr>
+            <w:r>
+              <w:rPr>
+                <w:i/>
+                <w:sz w:val="26"/>
+                <w:lang w:val="en-US"/>
+              </w:rPr>
+              <w:t>Ok</w:t>
+            </w:r>
+          </w:p>
+        </w:tc>
+        <w:tc>
+          <w:tcPr>
+            <w:tcW w:w="3115" w:type="dxa"/>
+          </w:tcPr>
+          <w:p>
+            <w:pPr>
+              <w:spacing w:line="360" w:lineRule="auto"/>
+              <w:jc w:val="center"/>
+              <w:rPr>
+                <w:i/>
+                <w:sz w:val="26"/>
+              </w:rPr>
+            </w:pPr>
+            <w:r>
+              <w:rPr>
+                <w:i/>
+                <w:sz w:val="26"/>
+                <w:lang w:val="en-US"/>
+              </w:rPr>
+              <w:t>fast heating</w:t>
+            </w:r>
+          </w:p>
+        </w:tc>
+        <w:tc>
+          <w:tcPr>
+            <w:tcW w:w="3116" w:type="dxa"/>
+          </w:tcPr>
+          <w:p>
+            <w:pPr>
+              <w:spacing w:line="360" w:lineRule="auto"/>
+              <w:jc w:val="center"/>
+              <w:rPr>
+                <w:i/>
+                <w:sz w:val="26"/>
+              </w:rPr>
+            </w:pPr>
+            <w:r>
+              <w:rPr>
+                <w:i/>
+                <w:sz w:val="26"/>
+                <w:lang w:val="en-US"/>
+              </w:rPr>
+              <w:t>Cooling</w:t>
+            </w:r>
+          </w:p>
+        </w:tc>
+      </w:tr>
+      <w:tr>
+        <w:tc>
+          <w:tcPr>
+            <w:tcW w:w="3115" w:type="dxa"/>
+          </w:tcPr>
+          <w:p>
+            <w:pPr>
+              <w:spacing w:line="360" w:lineRule="auto"/>
+              <w:jc w:val="center"/>
+              <w:rPr>
+                <w:i/>
+                <w:sz w:val="26"/>
+                <w:lang w:val="en-US"/>
+              </w:rPr>
+            </w:pPr>
+            <w:r>
+              <w:rPr>
+                <w:i/>
+                <w:sz w:val="26"/>
+                <w:lang w:val="en-US"/>
+              </w:rPr>
+              <w:t>Cold</w:t>
+            </w:r>
+          </w:p>
+        </w:tc>
+        <w:tc>
+          <w:tcPr>
+            <w:tcW w:w="3115" w:type="dxa"/>
+          </w:tcPr>
+          <w:p>
+            <w:pPr>
+              <w:spacing w:line="360" w:lineRule="auto"/>
+              <w:jc w:val="center"/>
+              <w:rPr>
+                <w:i/>
+                <w:sz w:val="26"/>
+                <w:lang w:val="en-US"/>
+              </w:rPr>
+            </w:pPr>
+            <w:r>
+              <w:rPr>
+                <w:i/>
+                <w:sz w:val="26"/>
+                <w:lang w:val="en-US"/>
+              </w:rPr>
+              <w:t>Not heating</w:t>
+            </w:r>
+          </w:p>
+        </w:tc>
+        <w:tc>
+          <w:tcPr>
+            <w:tcW w:w="3116" w:type="dxa"/>
+          </w:tcPr>
+          <w:p>
+            <w:pPr>
+              <w:spacing w:line="360" w:lineRule="auto"/>
+              <w:jc w:val="center"/>
+              <w:rPr>
+                <w:i/>
+                <w:sz w:val="26"/>
+                <w:lang w:val="en-US"/>
+              </w:rPr>
+            </w:pPr>
+            <w:r>
+              <w:rPr>
+                <w:i/>
+                <w:sz w:val="26"/>
+                <w:lang w:val="en-US"/>
+              </w:rPr>
+              <w:t>Heating</w:t>
+            </w:r>
+          </w:p>
+        </w:tc>
+      </w:tr>
+      <w:tr>
+        <w:tc>
+          <w:tcPr>
+            <w:tcW w:w="3115" w:type="dxa"/>
+          </w:tcPr>
+          <w:p>
+            <w:pPr>
+              <w:spacing w:line="360" w:lineRule="auto"/>
+              <w:jc w:val="center"/>
+              <w:rPr>
+                <w:i/>
+                <w:sz w:val="26"/>
+                <w:lang w:val="en-US"/>
+              </w:rPr>
+            </w:pPr>
+            <w:r>
+              <w:rPr>
+                <w:i/>
+                <w:sz w:val="26"/>
+                <w:lang w:val="en-US"/>
+              </w:rPr>
+              <w:t>Very cold</w:t>
+            </w:r>
+          </w:p>
+        </w:tc>
+        <w:tc>
+          <w:tcPr>
+            <w:tcW w:w="3115" w:type="dxa"/>
+          </w:tcPr>
+          <w:p>
+            <w:pPr>
+              <w:spacing w:line="360" w:lineRule="auto"/>
+              <w:jc w:val="center"/>
+              <w:rPr>
+                <w:i/>
+                <w:sz w:val="26"/>
+                <w:lang w:val="en-US"/>
+              </w:rPr>
+            </w:pPr>
+            <w:r>
+              <w:rPr>
+                <w:i/>
+                <w:sz w:val="26"/>
+                <w:lang w:val="en-US"/>
+              </w:rPr>
+              <w:t>Not fast heating</w:t>
+            </w:r>
+          </w:p>
+        </w:tc>
+        <w:tc>
+          <w:tcPr>
+            <w:tcW w:w="3116" w:type="dxa"/>
+          </w:tcPr>
+          <w:p>
+            <w:pPr>
+              <w:spacing w:line="360" w:lineRule="auto"/>
+              <w:jc w:val="center"/>
+              <w:rPr>
+                <w:i/>
+                <w:sz w:val="26"/>
+                <w:lang w:val="en-US"/>
+              </w:rPr>
+            </w:pPr>
+            <w:r>
+              <w:rPr>
+                <w:i/>
+                <w:sz w:val="26"/>
+                <w:lang w:val="en-US"/>
+              </w:rPr>
+              <w:t>Super heating</w:t>
+            </w:r>
+          </w:p>
+        </w:tc>
+      </w:tr>
+      <w:tr>
+        <w:tc>
+          <w:tcPr>
+            <w:tcW w:w="3115" w:type="dxa"/>
+          </w:tcPr>
+          <w:p>
+            <w:pPr>
+              <w:spacing w:line="360" w:lineRule="auto"/>
+              <w:jc w:val="center"/>
+              <w:rPr>
+                <w:i/>
+                <w:sz w:val="26"/>
+                <w:lang w:val="en-US"/>
+              </w:rPr>
+            </w:pPr>
+            <w:r>
+              <w:rPr>
+                <w:i/>
+                <w:sz w:val="26"/>
+                <w:lang w:val="en-US"/>
+              </w:rPr>
+              <w:t>Hot</w:t>
+            </w:r>
+          </w:p>
+        </w:tc>
+        <w:tc>
+          <w:tcPr>
+            <w:tcW w:w="3115" w:type="dxa"/>
+          </w:tcPr>
+          <w:p>
+            <w:pPr>
+              <w:spacing w:line="360" w:lineRule="auto"/>
+              <w:jc w:val="center"/>
+              <w:rPr>
+                <w:i/>
+                <w:sz w:val="26"/>
+                <w:lang w:val="en-US"/>
+              </w:rPr>
+            </w:pPr>
+            <w:r>
+              <w:rPr>
+                <w:i/>
+                <w:sz w:val="26"/>
+                <w:lang w:val="en-US"/>
+              </w:rPr>
+              <w:t>-</w:t>
+            </w:r>
+          </w:p>
+        </w:tc>
+        <w:tc>
+          <w:tcPr>
+            <w:tcW w:w="3116" w:type="dxa"/>
+          </w:tcPr>
+          <w:p>
+            <w:pPr>
+              <w:spacing w:line="360" w:lineRule="auto"/>
+              <w:jc w:val="center"/>
+              <w:rPr>
+                <w:i/>
+                <w:sz w:val="26"/>
+                <w:lang w:val="en-US"/>
+              </w:rPr>
+            </w:pPr>
+            <w:r>
+              <w:rPr>
+                <w:i/>
+                <w:sz w:val="26"/>
+                <w:lang w:val="en-US"/>
+              </w:rPr>
+              <w:t>Cooling</w:t>
+            </w:r>
+          </w:p>
+        </w:tc>
+      </w:tr>
+      <w:tr>
+        <w:tc>
+          <w:tcPr>
+            <w:tcW w:w="3115" w:type="dxa"/>
+          </w:tcPr>
+          <w:p>
+            <w:pPr>
+              <w:spacing w:line="360" w:lineRule="auto"/>
+              <w:jc w:val="center"/>
+              <w:rPr>
+                <w:i/>
+                <w:sz w:val="26"/>
+                <w:lang w:val="en-US"/>
+              </w:rPr>
+            </w:pPr>
+            <w:r>
+              <w:rPr>
+                <w:i/>
+                <w:sz w:val="26"/>
+                <w:lang w:val="en-US"/>
+              </w:rPr>
+              <w:t>Cold</w:t>
+            </w:r>
+          </w:p>
+        </w:tc>
+        <w:tc>
+          <w:tcPr>
+            <w:tcW w:w="3115" w:type="dxa"/>
+          </w:tcPr>
+          <w:p>
+            <w:pPr>
+              <w:spacing w:line="360" w:lineRule="auto"/>
+              <w:jc w:val="center"/>
+              <w:rPr>
+                <w:i/>
+                <w:sz w:val="26"/>
+                <w:lang w:val="en-US"/>
+              </w:rPr>
+            </w:pPr>
+            <w:r>
+              <w:rPr>
+                <w:i/>
+                <w:sz w:val="26"/>
+                <w:lang w:val="en-US"/>
+              </w:rPr>
+              <w:t>-</w:t>
+            </w:r>
+          </w:p>
+        </w:tc>
+        <w:tc>
+          <w:tcPr>
+            <w:tcW w:w="3116" w:type="dxa"/>
+          </w:tcPr>
+          <w:p>
+            <w:pPr>
+              <w:spacing w:line="360" w:lineRule="auto"/>
+              <w:jc w:val="center"/>
+              <w:rPr>
+                <w:i/>
+                <w:sz w:val="26"/>
+                <w:lang w:val="en-US"/>
+              </w:rPr>
+            </w:pPr>
+            <w:r>
+              <w:rPr>
+                <w:i/>
+                <w:sz w:val="26"/>
+                <w:lang w:val="en-US"/>
+              </w:rPr>
+              <w:t>Heating</w:t>
+            </w:r>
+          </w:p>
+        </w:tc>
+      </w:tr>
+      <w:tr>
+        <w:tc>
+          <w:tcPr>
+            <w:tcW w:w="3115" w:type="dxa"/>
+          </w:tcPr>
+          <w:p>
+            <w:pPr>
+              <w:spacing w:line="360" w:lineRule="auto"/>
+              <w:jc w:val="center"/>
+              <w:rPr>
+                <w:i/>
+                <w:sz w:val="26"/>
+                <w:lang w:val="en-US"/>
+              </w:rPr>
+            </w:pPr>
+            <w:r>
+              <w:rPr>
+                <w:i/>
+                <w:sz w:val="26"/>
+                <w:lang w:val="en-US"/>
+              </w:rPr>
+              <w:t>Ok</w:t>
+            </w:r>
+          </w:p>
+        </w:tc>
+        <w:tc>
+          <w:tcPr>
+            <w:tcW w:w="3115" w:type="dxa"/>
+          </w:tcPr>
+          <w:p>
+            <w:pPr>
+              <w:spacing w:line="360" w:lineRule="auto"/>
+              <w:jc w:val="center"/>
+              <w:rPr>
+                <w:i/>
+                <w:sz w:val="26"/>
                 <w:lang w:val="en-US"/>
               </w:rPr>
             </w:pPr>
@@ -2663,7 +2818,708 @@
         <w:jc w:val="right"/>
         <w:rPr>
           <w:i/>
+          <w:sz w:val="28"/>
+        </w:rPr>
+      </w:pPr>
+      <w:r>
+        <w:rPr>
+          <w:i/>
+          <w:sz w:val="28"/>
+        </w:rPr>
+        <w:lastRenderedPageBreak/>
+        <w:t xml:space="preserve">Таблица </w:t>
+      </w:r>
+      <w:r>
+        <w:rPr>
+          <w:i/>
+          <w:sz w:val="28"/>
+        </w:rPr>
+        <w:t>4</w:t>
+      </w:r>
+      <w:r>
+        <w:rPr>
+          <w:i/>
+          <w:sz w:val="28"/>
+        </w:rPr>
+        <w:t xml:space="preserve"> – Набор лингвистических переменных и правил для усеченной модели</w:t>
+      </w:r>
+    </w:p>
+    <w:tbl>
+      <w:tblPr>
+        <w:tblStyle w:val="af0"/>
+        <w:tblW w:w="0" w:type="auto"/>
+        <w:tblLook w:val="04A0" w:firstRow="1" w:lastRow="0" w:firstColumn="1" w:lastColumn="0" w:noHBand="0" w:noVBand="1"/>
+      </w:tblPr>
+      <w:tblGrid>
+        <w:gridCol w:w="3115"/>
+        <w:gridCol w:w="3115"/>
+        <w:gridCol w:w="3116"/>
+      </w:tblGrid>
+      <w:tr>
+        <w:tc>
+          <w:tcPr>
+            <w:tcW w:w="6230" w:type="dxa"/>
+            <w:gridSpan w:val="2"/>
+          </w:tcPr>
+          <w:p>
+            <w:pPr>
+              <w:spacing w:line="360" w:lineRule="auto"/>
+              <w:jc w:val="center"/>
+              <w:rPr>
+                <w:b/>
+                <w:sz w:val="26"/>
+              </w:rPr>
+            </w:pPr>
+            <w:r>
+              <w:rPr>
+                <w:b/>
+                <w:sz w:val="26"/>
+              </w:rPr>
+              <w:t>Входные переменные</w:t>
+            </w:r>
+          </w:p>
+        </w:tc>
+        <w:tc>
+          <w:tcPr>
+            <w:tcW w:w="3116" w:type="dxa"/>
+          </w:tcPr>
+          <w:p>
+            <w:pPr>
+              <w:spacing w:line="360" w:lineRule="auto"/>
+              <w:jc w:val="center"/>
+              <w:rPr>
+                <w:b/>
+                <w:sz w:val="26"/>
+              </w:rPr>
+            </w:pPr>
+            <w:r>
+              <w:rPr>
+                <w:b/>
+                <w:sz w:val="26"/>
+              </w:rPr>
+              <w:t>Выходная переменная</w:t>
+            </w:r>
+          </w:p>
+        </w:tc>
+      </w:tr>
+      <w:tr>
+        <w:tc>
+          <w:tcPr>
+            <w:tcW w:w="3115" w:type="dxa"/>
+          </w:tcPr>
+          <w:p>
+            <w:pPr>
+              <w:spacing w:line="360" w:lineRule="auto"/>
+              <w:jc w:val="center"/>
+              <w:rPr>
+                <w:b/>
+                <w:sz w:val="26"/>
+              </w:rPr>
+            </w:pPr>
+            <w:r>
+              <w:rPr>
+                <w:b/>
+                <w:sz w:val="26"/>
+              </w:rPr>
+              <w:t>Температура</w:t>
+            </w:r>
+          </w:p>
+        </w:tc>
+        <w:tc>
+          <w:tcPr>
+            <w:tcW w:w="3115" w:type="dxa"/>
+          </w:tcPr>
+          <w:p>
+            <w:pPr>
+              <w:spacing w:line="360" w:lineRule="auto"/>
+              <w:jc w:val="center"/>
+              <w:rPr>
+                <w:b/>
+                <w:sz w:val="26"/>
+              </w:rPr>
+            </w:pPr>
+            <w:r>
+              <w:rPr>
+                <w:b/>
+                <w:sz w:val="26"/>
+              </w:rPr>
+              <w:t>Скорость изменения температуры</w:t>
+            </w:r>
+          </w:p>
+        </w:tc>
+        <w:tc>
+          <w:tcPr>
+            <w:tcW w:w="3116" w:type="dxa"/>
+          </w:tcPr>
+          <w:p>
+            <w:pPr>
+              <w:spacing w:line="360" w:lineRule="auto"/>
+              <w:jc w:val="center"/>
+              <w:rPr>
+                <w:b/>
+                <w:sz w:val="26"/>
+              </w:rPr>
+            </w:pPr>
+            <w:r>
+              <w:rPr>
+                <w:b/>
+                <w:sz w:val="26"/>
+              </w:rPr>
+              <w:t>Режим кондиционера</w:t>
+            </w:r>
+          </w:p>
+        </w:tc>
+      </w:tr>
+      <w:tr>
+        <w:tc>
+          <w:tcPr>
+            <w:tcW w:w="3115" w:type="dxa"/>
+          </w:tcPr>
+          <w:p>
+            <w:pPr>
+              <w:spacing w:line="360" w:lineRule="auto"/>
+              <w:jc w:val="center"/>
+              <w:rPr>
+                <w:i/>
+                <w:sz w:val="26"/>
+                <w:lang w:val="en-US"/>
+              </w:rPr>
+            </w:pPr>
+            <w:r>
+              <w:rPr>
+                <w:i/>
+                <w:sz w:val="26"/>
+                <w:lang w:val="en-US"/>
+              </w:rPr>
+              <w:t>We</w:t>
+            </w:r>
+            <w:r>
+              <w:rPr>
+                <w:i/>
+                <w:sz w:val="26"/>
+                <w:lang w:val="en-US"/>
+              </w:rPr>
+              <w:t xml:space="preserve"> </w:t>
+            </w:r>
+            <w:r>
+              <w:rPr>
+                <w:i/>
+                <w:sz w:val="26"/>
+                <w:lang w:val="en-US"/>
+              </w:rPr>
+              <w:t>Hot</w:t>
+            </w:r>
+          </w:p>
+        </w:tc>
+        <w:tc>
+          <w:tcPr>
+            <w:tcW w:w="3115" w:type="dxa"/>
+          </w:tcPr>
+          <w:p>
+            <w:pPr>
+              <w:spacing w:line="360" w:lineRule="auto"/>
+              <w:jc w:val="center"/>
+              <w:rPr>
+                <w:i/>
+                <w:sz w:val="26"/>
+                <w:lang w:val="en-US"/>
+              </w:rPr>
+            </w:pPr>
+            <w:r>
+              <w:rPr>
+                <w:i/>
+                <w:sz w:val="26"/>
+                <w:lang w:val="en-US"/>
+              </w:rPr>
+              <w:t>Cooling</w:t>
+            </w:r>
+          </w:p>
+        </w:tc>
+        <w:tc>
+          <w:tcPr>
+            <w:tcW w:w="3116" w:type="dxa"/>
+          </w:tcPr>
+          <w:p>
+            <w:pPr>
+              <w:spacing w:line="360" w:lineRule="auto"/>
+              <w:jc w:val="center"/>
+              <w:rPr>
+                <w:i/>
+                <w:sz w:val="26"/>
+              </w:rPr>
+            </w:pPr>
+            <w:r>
+              <w:rPr>
+                <w:i/>
+                <w:sz w:val="26"/>
+                <w:lang w:val="en-US"/>
+              </w:rPr>
+              <w:t>Cooling</w:t>
+            </w:r>
+          </w:p>
+        </w:tc>
+      </w:tr>
+      <w:tr>
+        <w:tc>
+          <w:tcPr>
+            <w:tcW w:w="3115" w:type="dxa"/>
+          </w:tcPr>
+          <w:p>
+            <w:pPr>
+              <w:spacing w:line="360" w:lineRule="auto"/>
+              <w:jc w:val="center"/>
+              <w:rPr>
+                <w:i/>
+                <w:sz w:val="26"/>
+                <w:lang w:val="en-US"/>
+              </w:rPr>
+            </w:pPr>
+            <w:r>
+              <w:rPr>
+                <w:i/>
+                <w:sz w:val="26"/>
+                <w:lang w:val="en-US"/>
+              </w:rPr>
+              <w:t>We</w:t>
+            </w:r>
+            <w:r>
+              <w:rPr>
+                <w:i/>
+                <w:sz w:val="26"/>
+                <w:lang w:val="en-US"/>
+              </w:rPr>
+              <w:t xml:space="preserve"> </w:t>
+            </w:r>
+            <w:r>
+              <w:rPr>
+                <w:i/>
+                <w:sz w:val="26"/>
+                <w:lang w:val="en-US"/>
+              </w:rPr>
+              <w:t>Cold</w:t>
+            </w:r>
+          </w:p>
+        </w:tc>
+        <w:tc>
+          <w:tcPr>
+            <w:tcW w:w="3115" w:type="dxa"/>
+          </w:tcPr>
+          <w:p>
+            <w:pPr>
+              <w:spacing w:line="360" w:lineRule="auto"/>
+              <w:jc w:val="center"/>
+              <w:rPr>
+                <w:i/>
+                <w:sz w:val="26"/>
+              </w:rPr>
+            </w:pPr>
+            <w:r>
+              <w:rPr>
+                <w:i/>
+                <w:sz w:val="26"/>
+                <w:lang w:val="en-US"/>
+              </w:rPr>
+              <w:t>Cooling</w:t>
+            </w:r>
+          </w:p>
+        </w:tc>
+        <w:tc>
+          <w:tcPr>
+            <w:tcW w:w="3116" w:type="dxa"/>
+          </w:tcPr>
+          <w:p>
+            <w:pPr>
+              <w:spacing w:line="360" w:lineRule="auto"/>
+              <w:jc w:val="center"/>
+              <w:rPr>
+                <w:i/>
+                <w:sz w:val="26"/>
+              </w:rPr>
+            </w:pPr>
+            <w:r>
+              <w:rPr>
+                <w:i/>
+                <w:sz w:val="26"/>
+                <w:lang w:val="en-US"/>
+              </w:rPr>
+              <w:t>Heating</w:t>
+            </w:r>
+          </w:p>
+        </w:tc>
+      </w:tr>
+      <w:tr>
+        <w:tc>
+          <w:tcPr>
+            <w:tcW w:w="3115" w:type="dxa"/>
+          </w:tcPr>
+          <w:p>
+            <w:pPr>
+              <w:spacing w:line="360" w:lineRule="auto"/>
+              <w:jc w:val="center"/>
+              <w:rPr>
+                <w:i/>
+                <w:sz w:val="26"/>
+                <w:lang w:val="en-US"/>
+              </w:rPr>
+            </w:pPr>
+            <w:r>
+              <w:rPr>
+                <w:i/>
+                <w:sz w:val="26"/>
+                <w:lang w:val="en-US"/>
+              </w:rPr>
+              <w:t>We</w:t>
+            </w:r>
+            <w:r>
+              <w:rPr>
+                <w:i/>
+                <w:sz w:val="26"/>
+                <w:lang w:val="en-US"/>
+              </w:rPr>
+              <w:t xml:space="preserve"> </w:t>
+            </w:r>
+            <w:r>
+              <w:rPr>
+                <w:i/>
+                <w:sz w:val="26"/>
+                <w:lang w:val="en-US"/>
+              </w:rPr>
+              <w:t>Ok</w:t>
+            </w:r>
+          </w:p>
+        </w:tc>
+        <w:tc>
+          <w:tcPr>
+            <w:tcW w:w="3115" w:type="dxa"/>
+          </w:tcPr>
+          <w:p>
+            <w:pPr>
+              <w:spacing w:line="360" w:lineRule="auto"/>
+              <w:jc w:val="center"/>
+              <w:rPr>
+                <w:i/>
+                <w:sz w:val="26"/>
+                <w:lang w:val="en-US"/>
+              </w:rPr>
+            </w:pPr>
+            <w:r>
+              <w:rPr>
+                <w:i/>
+                <w:sz w:val="26"/>
+                <w:lang w:val="en-US"/>
+              </w:rPr>
+              <w:t>Heating</w:t>
+            </w:r>
+          </w:p>
+        </w:tc>
+        <w:tc>
+          <w:tcPr>
+            <w:tcW w:w="3116" w:type="dxa"/>
+          </w:tcPr>
+          <w:p>
+            <w:pPr>
+              <w:spacing w:line="360" w:lineRule="auto"/>
+              <w:jc w:val="center"/>
+              <w:rPr>
+                <w:i/>
+                <w:sz w:val="26"/>
+              </w:rPr>
+            </w:pPr>
+            <w:r>
+              <w:rPr>
+                <w:i/>
+                <w:sz w:val="26"/>
+                <w:lang w:val="en-US"/>
+              </w:rPr>
+              <w:t>Cooling</w:t>
+            </w:r>
+          </w:p>
+        </w:tc>
+      </w:tr>
+      <w:tr>
+        <w:tc>
+          <w:tcPr>
+            <w:tcW w:w="3115" w:type="dxa"/>
+          </w:tcPr>
+          <w:p>
+            <w:pPr>
+              <w:spacing w:line="360" w:lineRule="auto"/>
+              <w:jc w:val="center"/>
+              <w:rPr>
+                <w:i/>
+                <w:sz w:val="26"/>
+                <w:lang w:val="en-US"/>
+              </w:rPr>
+            </w:pPr>
+            <w:r>
+              <w:rPr>
+                <w:i/>
+                <w:sz w:val="26"/>
+                <w:lang w:val="en-US"/>
+              </w:rPr>
+              <w:t>We</w:t>
+            </w:r>
+            <w:r>
+              <w:rPr>
+                <w:i/>
+                <w:sz w:val="26"/>
+                <w:lang w:val="en-US"/>
+              </w:rPr>
+              <w:t xml:space="preserve"> </w:t>
+            </w:r>
+            <w:r>
+              <w:rPr>
+                <w:i/>
+                <w:sz w:val="26"/>
+                <w:lang w:val="en-US"/>
+              </w:rPr>
+              <w:t>Hot</w:t>
+            </w:r>
+          </w:p>
+        </w:tc>
+        <w:tc>
+          <w:tcPr>
+            <w:tcW w:w="3115" w:type="dxa"/>
+          </w:tcPr>
+          <w:p>
+            <w:pPr>
+              <w:spacing w:line="360" w:lineRule="auto"/>
+              <w:jc w:val="center"/>
+              <w:rPr>
+                <w:i/>
+                <w:sz w:val="26"/>
+                <w:lang w:val="en-US"/>
+              </w:rPr>
+            </w:pPr>
+            <w:r>
+              <w:rPr>
+                <w:i/>
+                <w:sz w:val="26"/>
+                <w:lang w:val="en-US"/>
+              </w:rPr>
+              <w:t>Maintenance</w:t>
+            </w:r>
+          </w:p>
+        </w:tc>
+        <w:tc>
+          <w:tcPr>
+            <w:tcW w:w="3116" w:type="dxa"/>
+          </w:tcPr>
+          <w:p>
+            <w:pPr>
+              <w:spacing w:line="360" w:lineRule="auto"/>
+              <w:jc w:val="center"/>
+              <w:rPr>
+                <w:i/>
+                <w:sz w:val="26"/>
+              </w:rPr>
+            </w:pPr>
+            <w:r>
+              <w:rPr>
+                <w:i/>
+                <w:sz w:val="26"/>
+                <w:lang w:val="en-US"/>
+              </w:rPr>
+              <w:t>Cooling</w:t>
+            </w:r>
+          </w:p>
+        </w:tc>
+      </w:tr>
+      <w:tr>
+        <w:tc>
+          <w:tcPr>
+            <w:tcW w:w="3115" w:type="dxa"/>
+          </w:tcPr>
+          <w:p>
+            <w:pPr>
+              <w:spacing w:line="360" w:lineRule="auto"/>
+              <w:jc w:val="center"/>
+              <w:rPr>
+                <w:i/>
+                <w:sz w:val="26"/>
+                <w:lang w:val="en-US"/>
+              </w:rPr>
+            </w:pPr>
+            <w:r>
+              <w:rPr>
+                <w:i/>
+                <w:sz w:val="26"/>
+                <w:lang w:val="en-US"/>
+              </w:rPr>
+              <w:t>We</w:t>
+            </w:r>
+            <w:r>
+              <w:rPr>
+                <w:i/>
+                <w:sz w:val="26"/>
+                <w:lang w:val="en-US"/>
+              </w:rPr>
+              <w:t xml:space="preserve"> </w:t>
+            </w:r>
+            <w:r>
+              <w:rPr>
+                <w:i/>
+                <w:sz w:val="26"/>
+                <w:lang w:val="en-US"/>
+              </w:rPr>
+              <w:t>Cold</w:t>
+            </w:r>
+          </w:p>
+        </w:tc>
+        <w:tc>
+          <w:tcPr>
+            <w:tcW w:w="3115" w:type="dxa"/>
+          </w:tcPr>
+          <w:p>
+            <w:pPr>
+              <w:spacing w:line="360" w:lineRule="auto"/>
+              <w:jc w:val="center"/>
+              <w:rPr>
+                <w:i/>
+                <w:sz w:val="26"/>
+              </w:rPr>
+            </w:pPr>
+            <w:r>
+              <w:rPr>
+                <w:i/>
+                <w:sz w:val="26"/>
+                <w:lang w:val="en-US"/>
+              </w:rPr>
+              <w:t>Maintenance</w:t>
+            </w:r>
+          </w:p>
+        </w:tc>
+        <w:tc>
+          <w:tcPr>
+            <w:tcW w:w="3116" w:type="dxa"/>
+          </w:tcPr>
+          <w:p>
+            <w:pPr>
+              <w:spacing w:line="360" w:lineRule="auto"/>
+              <w:jc w:val="center"/>
+              <w:rPr>
+                <w:i/>
+                <w:sz w:val="26"/>
+              </w:rPr>
+            </w:pPr>
+            <w:r>
+              <w:rPr>
+                <w:i/>
+                <w:sz w:val="26"/>
+                <w:lang w:val="en-US"/>
+              </w:rPr>
+              <w:t>Heating</w:t>
+            </w:r>
+          </w:p>
+        </w:tc>
+      </w:tr>
+      <w:tr>
+        <w:tc>
+          <w:tcPr>
+            <w:tcW w:w="3115" w:type="dxa"/>
+          </w:tcPr>
+          <w:p>
+            <w:pPr>
+              <w:spacing w:line="360" w:lineRule="auto"/>
+              <w:jc w:val="center"/>
+              <w:rPr>
+                <w:i/>
+                <w:sz w:val="26"/>
+                <w:lang w:val="en-US"/>
+              </w:rPr>
+            </w:pPr>
+            <w:r>
+              <w:rPr>
+                <w:i/>
+                <w:sz w:val="26"/>
+                <w:lang w:val="en-US"/>
+              </w:rPr>
+              <w:t>we</w:t>
+            </w:r>
+            <w:r>
+              <w:rPr>
+                <w:i/>
+                <w:sz w:val="26"/>
+                <w:lang w:val="en-US"/>
+              </w:rPr>
+              <w:t xml:space="preserve"> </w:t>
+            </w:r>
+            <w:r>
+              <w:rPr>
+                <w:i/>
+                <w:sz w:val="26"/>
+                <w:lang w:val="en-US"/>
+              </w:rPr>
+              <w:t>Ok</w:t>
+            </w:r>
+          </w:p>
+        </w:tc>
+        <w:tc>
+          <w:tcPr>
+            <w:tcW w:w="3115" w:type="dxa"/>
+          </w:tcPr>
+          <w:p>
+            <w:pPr>
+              <w:spacing w:line="360" w:lineRule="auto"/>
+              <w:jc w:val="center"/>
+              <w:rPr>
+                <w:i/>
+                <w:sz w:val="26"/>
+              </w:rPr>
+            </w:pPr>
+            <w:r>
+              <w:rPr>
+                <w:i/>
+                <w:sz w:val="26"/>
+                <w:lang w:val="en-US"/>
+              </w:rPr>
+              <w:t>Cooling</w:t>
+            </w:r>
+          </w:p>
+        </w:tc>
+        <w:tc>
+          <w:tcPr>
+            <w:tcW w:w="3116" w:type="dxa"/>
+          </w:tcPr>
+          <w:p>
+            <w:pPr>
+              <w:spacing w:line="360" w:lineRule="auto"/>
+              <w:jc w:val="center"/>
+              <w:rPr>
+                <w:i/>
+                <w:sz w:val="26"/>
+              </w:rPr>
+            </w:pPr>
+            <w:r>
+              <w:rPr>
+                <w:i/>
+                <w:sz w:val="26"/>
+                <w:lang w:val="en-US"/>
+              </w:rPr>
+              <w:t>Heating</w:t>
+            </w:r>
+          </w:p>
+        </w:tc>
+      </w:tr>
+    </w:tbl>
+    <w:p>
+      <w:pPr>
+        <w:spacing w:line="360" w:lineRule="auto"/>
+        <w:jc w:val="right"/>
+        <w:rPr>
+          <w:i/>
           <w:sz w:val="26"/>
+        </w:rPr>
+      </w:pPr>
+    </w:p>
+    <w:p>
+      <w:pPr>
+        <w:spacing w:line="360" w:lineRule="auto"/>
+        <w:jc w:val="right"/>
+        <w:rPr>
+          <w:i/>
+          <w:sz w:val="26"/>
+          <w:lang w:val="en-US"/>
         </w:rPr>
       </w:pPr>
     </w:p>
@@ -2679,7 +3535,6 @@
         <w:rPr>
           <w:sz w:val="28"/>
         </w:rPr>
-        <w:lastRenderedPageBreak/>
         <w:t xml:space="preserve">2. </w:t>
       </w:r>
       <w:r>
@@ -2688,6 +3543,17 @@
         </w:rPr>
         <w:t>Используем редактор моделей нечеткой логики и создадим два нечетких регулятора по описанным выше правилам. На рисунках 1-2 представлены графики поверхности регуляторов для полной и усеченной модели соответственно.</w:t>
       </w:r>
+    </w:p>
+    <w:p>
+      <w:pPr>
+        <w:spacing w:line="360" w:lineRule="auto"/>
+        <w:jc w:val="both"/>
+        <w:rPr>
+          <w:sz w:val="28"/>
+        </w:rPr>
+      </w:pPr>
+      <w:bookmarkStart w:id="0" w:name="_GoBack"/>
+      <w:bookmarkEnd w:id="0"/>
     </w:p>
     <w:p>
       <w:pPr>
@@ -2758,14 +3624,36 @@
       <w:r>
         <w:t xml:space="preserve">Рисунок </w:t>
       </w:r>
-      <w:fldSimple w:instr=" SEQ Рисунок \* ARABIC ">
-        <w:r>
-          <w:rPr>
-            <w:noProof/>
-          </w:rPr>
-          <w:t>1</w:t>
-        </w:r>
-      </w:fldSimple>
+      <w:r>
+        <w:rPr>
+          <w:noProof/>
+        </w:rPr>
+        <w:fldChar w:fldCharType="begin"/>
+      </w:r>
+      <w:r>
+        <w:rPr>
+          <w:noProof/>
+        </w:rPr>
+        <w:instrText xml:space="preserve"> SEQ Рисунок \* ARABIC </w:instrText>
+      </w:r>
+      <w:r>
+        <w:rPr>
+          <w:noProof/>
+        </w:rPr>
+        <w:fldChar w:fldCharType="separate"/>
+      </w:r>
+      <w:r>
+        <w:rPr>
+          <w:noProof/>
+        </w:rPr>
+        <w:t>1</w:t>
+      </w:r>
+      <w:r>
+        <w:rPr>
+          <w:noProof/>
+        </w:rPr>
+        <w:fldChar w:fldCharType="end"/>
+      </w:r>
       <w:r>
         <w:t xml:space="preserve"> - График поверхности регулятора полной для полной модели</w:t>
       </w:r>
@@ -2782,6 +3670,7 @@
           <w:noProof/>
           <w:sz w:val="26"/>
         </w:rPr>
+        <w:lastRenderedPageBreak/>
         <w:drawing>
           <wp:inline distT="0" distB="0" distL="0" distR="0">
             <wp:extent cx="6061075" cy="3067050"/>
@@ -2840,14 +3729,36 @@
       <w:r>
         <w:t xml:space="preserve">Рисунок </w:t>
       </w:r>
-      <w:fldSimple w:instr=" SEQ Рисунок \* ARABIC ">
-        <w:r>
-          <w:rPr>
-            <w:noProof/>
-          </w:rPr>
-          <w:t>2</w:t>
-        </w:r>
-      </w:fldSimple>
+      <w:r>
+        <w:rPr>
+          <w:noProof/>
+        </w:rPr>
+        <w:fldChar w:fldCharType="begin"/>
+      </w:r>
+      <w:r>
+        <w:rPr>
+          <w:noProof/>
+        </w:rPr>
+        <w:instrText xml:space="preserve"> SEQ Рисунок \* ARABIC </w:instrText>
+      </w:r>
+      <w:r>
+        <w:rPr>
+          <w:noProof/>
+        </w:rPr>
+        <w:fldChar w:fldCharType="separate"/>
+      </w:r>
+      <w:r>
+        <w:rPr>
+          <w:noProof/>
+        </w:rPr>
+        <w:t>2</w:t>
+      </w:r>
+      <w:r>
+        <w:rPr>
+          <w:noProof/>
+        </w:rPr>
+        <w:fldChar w:fldCharType="end"/>
+      </w:r>
       <w:r>
         <w:t xml:space="preserve"> - График поверхности регулятора для усеченной модели</w:t>
       </w:r>
@@ -2855,18 +3766,16 @@
     <w:p/>
     <w:p/>
     <w:p/>
-    <w:p/>
-    <w:p>
-      <w:pPr>
-        <w:rPr>
-          <w:sz w:val="28"/>
-        </w:rPr>
-      </w:pPr>
-      <w:r>
-        <w:rPr>
-          <w:sz w:val="28"/>
-        </w:rPr>
-        <w:lastRenderedPageBreak/>
+    <w:p>
+      <w:pPr>
+        <w:rPr>
+          <w:sz w:val="28"/>
+        </w:rPr>
+      </w:pPr>
+      <w:r>
+        <w:rPr>
+          <w:sz w:val="28"/>
+        </w:rPr>
         <w:t>На рисунках</w:t>
       </w:r>
       <w:r>
@@ -2887,6 +3796,13 @@
         </w:rPr>
         <w:t>.</w:t>
       </w:r>
+    </w:p>
+    <w:p>
+      <w:pPr>
+        <w:rPr>
+          <w:sz w:val="26"/>
+        </w:rPr>
+      </w:pPr>
     </w:p>
     <w:p>
       <w:pPr>
@@ -2959,14 +3875,36 @@
       <w:r>
         <w:t xml:space="preserve">Рисунок </w:t>
       </w:r>
-      <w:fldSimple w:instr=" SEQ Рисунок \* ARABIC ">
-        <w:r>
-          <w:rPr>
-            <w:noProof/>
-          </w:rPr>
-          <w:t>3</w:t>
-        </w:r>
-      </w:fldSimple>
+      <w:r>
+        <w:rPr>
+          <w:noProof/>
+        </w:rPr>
+        <w:fldChar w:fldCharType="begin"/>
+      </w:r>
+      <w:r>
+        <w:rPr>
+          <w:noProof/>
+        </w:rPr>
+        <w:instrText xml:space="preserve"> SEQ Рисунок \* ARABIC </w:instrText>
+      </w:r>
+      <w:r>
+        <w:rPr>
+          <w:noProof/>
+        </w:rPr>
+        <w:fldChar w:fldCharType="separate"/>
+      </w:r>
+      <w:r>
+        <w:rPr>
+          <w:noProof/>
+        </w:rPr>
+        <w:t>3</w:t>
+      </w:r>
+      <w:r>
+        <w:rPr>
+          <w:noProof/>
+        </w:rPr>
+        <w:fldChar w:fldCharType="end"/>
+      </w:r>
       <w:r>
         <w:t xml:space="preserve"> - Диаграммы правил регулятора для полной модели</w:t>
       </w:r>
@@ -2989,10 +3927,11 @@
           <w:noProof/>
           <w:sz w:val="26"/>
         </w:rPr>
+        <w:lastRenderedPageBreak/>
         <w:drawing>
           <wp:inline distT="0" distB="0" distL="0" distR="0">
-            <wp:extent cx="5941060" cy="3402330"/>
-            <wp:effectExtent l="0" t="0" r="2540" b="7620"/>
+            <wp:extent cx="5477934" cy="3137107"/>
+            <wp:effectExtent l="0" t="0" r="8890" b="6350"/>
             <wp:docPr id="11" name="Рисунок 11"/>
             <wp:cNvGraphicFramePr>
               <a:graphicFrameLocks xmlns:a="http://schemas.openxmlformats.org/drawingml/2006/main" noChangeAspect="1"/>
@@ -3019,7 +3958,7 @@
                   <pic:spPr>
                     <a:xfrm>
                       <a:off x="0" y="0"/>
-                      <a:ext cx="5941060" cy="3402330"/>
+                      <a:ext cx="5496918" cy="3147979"/>
                     </a:xfrm>
                     <a:prstGeom prst="rect">
                       <a:avLst/>
@@ -3040,28 +3979,504 @@
       <w:r>
         <w:t xml:space="preserve">Рисунок </w:t>
       </w:r>
+      <w:r>
+        <w:rPr>
+          <w:noProof/>
+        </w:rPr>
+        <w:fldChar w:fldCharType="begin"/>
+      </w:r>
+      <w:r>
+        <w:rPr>
+          <w:noProof/>
+        </w:rPr>
+        <w:instrText xml:space="preserve"> SEQ Рисунок \* ARABIC </w:instrText>
+      </w:r>
+      <w:r>
+        <w:rPr>
+          <w:noProof/>
+        </w:rPr>
+        <w:fldChar w:fldCharType="separate"/>
+      </w:r>
+      <w:r>
+        <w:rPr>
+          <w:noProof/>
+        </w:rPr>
+        <w:t>4</w:t>
+      </w:r>
+      <w:r>
+        <w:rPr>
+          <w:noProof/>
+        </w:rPr>
+        <w:fldChar w:fldCharType="end"/>
+      </w:r>
+      <w:r>
+        <w:t xml:space="preserve"> - Диаграммы правил регулятора для </w:t>
+      </w:r>
+      <w:r>
+        <w:t>усеченной</w:t>
+      </w:r>
+      <w:r>
+        <w:t xml:space="preserve"> модели</w:t>
+      </w:r>
+    </w:p>
+    <w:p/>
+    <w:p>
+      <w:pPr>
+        <w:spacing w:line="360" w:lineRule="auto"/>
+        <w:jc w:val="both"/>
+        <w:rPr>
+          <w:sz w:val="28"/>
+        </w:rPr>
+      </w:pPr>
+      <w:r>
+        <w:rPr>
+          <w:sz w:val="28"/>
+        </w:rPr>
+        <w:t>На рисунках 5-10 представлены графики функций принадлежности по каждой переменой для полной и усеченной модели</w:t>
+      </w:r>
+    </w:p>
+    <w:p>
+      <w:pPr>
+        <w:keepNext/>
+        <w:spacing w:line="360" w:lineRule="auto"/>
+        <w:jc w:val="center"/>
+      </w:pPr>
+      <w:r>
+        <w:rPr>
+          <w:sz w:val="28"/>
+        </w:rPr>
+        <w:drawing>
+          <wp:inline distT="0" distB="0" distL="0" distR="0" wp14:anchorId="73164F3B" wp14:editId="10BD65F7">
+            <wp:extent cx="4394200" cy="2153158"/>
+            <wp:effectExtent l="0" t="0" r="6350" b="0"/>
+            <wp:docPr id="1" name="Рисунок 1"/>
+            <wp:cNvGraphicFramePr>
+              <a:graphicFrameLocks xmlns:a="http://schemas.openxmlformats.org/drawingml/2006/main" noChangeAspect="1"/>
+            </wp:cNvGraphicFramePr>
+            <a:graphic xmlns:a="http://schemas.openxmlformats.org/drawingml/2006/main">
+              <a:graphicData uri="http://schemas.openxmlformats.org/drawingml/2006/picture">
+                <pic:pic xmlns:pic="http://schemas.openxmlformats.org/drawingml/2006/picture">
+                  <pic:nvPicPr>
+                    <pic:cNvPr id="1" name=""/>
+                    <pic:cNvPicPr/>
+                  </pic:nvPicPr>
+                  <pic:blipFill>
+                    <a:blip r:embed="rId11"/>
+                    <a:stretch>
+                      <a:fillRect/>
+                    </a:stretch>
+                  </pic:blipFill>
+                  <pic:spPr>
+                    <a:xfrm>
+                      <a:off x="0" y="0"/>
+                      <a:ext cx="4409446" cy="2160629"/>
+                    </a:xfrm>
+                    <a:prstGeom prst="rect">
+                      <a:avLst/>
+                    </a:prstGeom>
+                  </pic:spPr>
+                </pic:pic>
+              </a:graphicData>
+            </a:graphic>
+          </wp:inline>
+        </w:drawing>
+      </w:r>
+    </w:p>
+    <w:p>
+      <w:pPr>
+        <w:pStyle w:val="af1"/>
+        <w:jc w:val="center"/>
+        <w:rPr>
+          <w:sz w:val="28"/>
+        </w:rPr>
+      </w:pPr>
+      <w:r>
+        <w:t xml:space="preserve">Рисунок </w:t>
+      </w:r>
       <w:fldSimple w:instr=" SEQ Рисунок \* ARABIC ">
         <w:r>
           <w:rPr>
             <w:noProof/>
           </w:rPr>
-          <w:t>4</w:t>
+          <w:t>5</w:t>
         </w:r>
       </w:fldSimple>
       <w:r>
-        <w:t xml:space="preserve"> - Диаграммы правил регулятора для </w:t>
-      </w:r>
-      <w:r>
-        <w:t>усеченной</w:t>
-      </w:r>
-      <w:r>
-        <w:t xml:space="preserve"> модели</w:t>
-      </w:r>
-    </w:p>
-    <w:p/>
-    <w:p/>
-    <w:p/>
-    <w:p/>
+        <w:t xml:space="preserve"> - </w:t>
+      </w:r>
+      <w:r>
+        <w:t>Функция принадлежности термов для усеченной модели</w:t>
+      </w:r>
+    </w:p>
+    <w:p>
+      <w:pPr>
+        <w:keepNext/>
+        <w:spacing w:line="360" w:lineRule="auto"/>
+        <w:jc w:val="center"/>
+      </w:pPr>
+      <w:r>
+        <w:rPr>
+          <w:sz w:val="28"/>
+        </w:rPr>
+        <w:drawing>
+          <wp:inline distT="0" distB="0" distL="0" distR="0" wp14:anchorId="3038ACA3" wp14:editId="74C6456B">
+            <wp:extent cx="4546600" cy="2120583"/>
+            <wp:effectExtent l="0" t="0" r="6350" b="0"/>
+            <wp:docPr id="2" name="Рисунок 2"/>
+            <wp:cNvGraphicFramePr>
+              <a:graphicFrameLocks xmlns:a="http://schemas.openxmlformats.org/drawingml/2006/main" noChangeAspect="1"/>
+            </wp:cNvGraphicFramePr>
+            <a:graphic xmlns:a="http://schemas.openxmlformats.org/drawingml/2006/main">
+              <a:graphicData uri="http://schemas.openxmlformats.org/drawingml/2006/picture">
+                <pic:pic xmlns:pic="http://schemas.openxmlformats.org/drawingml/2006/picture">
+                  <pic:nvPicPr>
+                    <pic:cNvPr id="1" name=""/>
+                    <pic:cNvPicPr/>
+                  </pic:nvPicPr>
+                  <pic:blipFill>
+                    <a:blip r:embed="rId12"/>
+                    <a:stretch>
+                      <a:fillRect/>
+                    </a:stretch>
+                  </pic:blipFill>
+                  <pic:spPr>
+                    <a:xfrm>
+                      <a:off x="0" y="0"/>
+                      <a:ext cx="4560392" cy="2127016"/>
+                    </a:xfrm>
+                    <a:prstGeom prst="rect">
+                      <a:avLst/>
+                    </a:prstGeom>
+                  </pic:spPr>
+                </pic:pic>
+              </a:graphicData>
+            </a:graphic>
+          </wp:inline>
+        </w:drawing>
+      </w:r>
+    </w:p>
+    <w:p>
+      <w:pPr>
+        <w:pStyle w:val="af1"/>
+        <w:jc w:val="center"/>
+        <w:rPr>
+          <w:sz w:val="28"/>
+        </w:rPr>
+      </w:pPr>
+      <w:r>
+        <w:t xml:space="preserve">Рисунок </w:t>
+      </w:r>
+      <w:fldSimple w:instr=" SEQ Рисунок \* ARABIC ">
+        <w:r>
+          <w:rPr>
+            <w:noProof/>
+          </w:rPr>
+          <w:t>6</w:t>
+        </w:r>
+      </w:fldSimple>
+      <w:r>
+        <w:t xml:space="preserve"> - Функция принадлежности термов для усеченной модели</w:t>
+      </w:r>
+    </w:p>
+    <w:p>
+      <w:pPr>
+        <w:keepNext/>
+        <w:spacing w:line="360" w:lineRule="auto"/>
+        <w:jc w:val="center"/>
+      </w:pPr>
+      <w:r>
+        <w:rPr>
+          <w:sz w:val="28"/>
+        </w:rPr>
+        <w:lastRenderedPageBreak/>
+        <w:drawing>
+          <wp:inline distT="0" distB="0" distL="0" distR="0" wp14:anchorId="3CF83772" wp14:editId="6B559080">
+            <wp:extent cx="5095875" cy="2324100"/>
+            <wp:effectExtent l="0" t="0" r="9525" b="0"/>
+            <wp:docPr id="3" name="Рисунок 3"/>
+            <wp:cNvGraphicFramePr>
+              <a:graphicFrameLocks xmlns:a="http://schemas.openxmlformats.org/drawingml/2006/main" noChangeAspect="1"/>
+            </wp:cNvGraphicFramePr>
+            <a:graphic xmlns:a="http://schemas.openxmlformats.org/drawingml/2006/main">
+              <a:graphicData uri="http://schemas.openxmlformats.org/drawingml/2006/picture">
+                <pic:pic xmlns:pic="http://schemas.openxmlformats.org/drawingml/2006/picture">
+                  <pic:nvPicPr>
+                    <pic:cNvPr id="1" name=""/>
+                    <pic:cNvPicPr/>
+                  </pic:nvPicPr>
+                  <pic:blipFill>
+                    <a:blip r:embed="rId13"/>
+                    <a:stretch>
+                      <a:fillRect/>
+                    </a:stretch>
+                  </pic:blipFill>
+                  <pic:spPr>
+                    <a:xfrm>
+                      <a:off x="0" y="0"/>
+                      <a:ext cx="5095875" cy="2324100"/>
+                    </a:xfrm>
+                    <a:prstGeom prst="rect">
+                      <a:avLst/>
+                    </a:prstGeom>
+                  </pic:spPr>
+                </pic:pic>
+              </a:graphicData>
+            </a:graphic>
+          </wp:inline>
+        </w:drawing>
+      </w:r>
+    </w:p>
+    <w:p>
+      <w:pPr>
+        <w:pStyle w:val="af1"/>
+        <w:jc w:val="center"/>
+        <w:rPr>
+          <w:sz w:val="28"/>
+        </w:rPr>
+      </w:pPr>
+      <w:r>
+        <w:t xml:space="preserve">Рисунок </w:t>
+      </w:r>
+      <w:fldSimple w:instr=" SEQ Рисунок \* ARABIC ">
+        <w:r>
+          <w:rPr>
+            <w:noProof/>
+          </w:rPr>
+          <w:t>7</w:t>
+        </w:r>
+      </w:fldSimple>
+      <w:r>
+        <w:t xml:space="preserve"> - Функция принадлежности термов для усеченной модели</w:t>
+      </w:r>
+    </w:p>
+    <w:p>
+      <w:pPr>
+        <w:spacing w:line="360" w:lineRule="auto"/>
+        <w:rPr>
+          <w:sz w:val="28"/>
+        </w:rPr>
+      </w:pPr>
+    </w:p>
+    <w:p>
+      <w:pPr>
+        <w:keepNext/>
+        <w:spacing w:line="360" w:lineRule="auto"/>
+        <w:jc w:val="center"/>
+      </w:pPr>
+      <w:r>
+        <w:rPr>
+          <w:sz w:val="28"/>
+          <w:lang w:val="en-US"/>
+        </w:rPr>
+        <w:drawing>
+          <wp:inline distT="0" distB="0" distL="0" distR="0" wp14:anchorId="46940FC6" wp14:editId="3D4FD094">
+            <wp:extent cx="4962525" cy="2324100"/>
+            <wp:effectExtent l="0" t="0" r="9525" b="0"/>
+            <wp:docPr id="4" name="Рисунок 4"/>
+            <wp:cNvGraphicFramePr>
+              <a:graphicFrameLocks xmlns:a="http://schemas.openxmlformats.org/drawingml/2006/main" noChangeAspect="1"/>
+            </wp:cNvGraphicFramePr>
+            <a:graphic xmlns:a="http://schemas.openxmlformats.org/drawingml/2006/main">
+              <a:graphicData uri="http://schemas.openxmlformats.org/drawingml/2006/picture">
+                <pic:pic xmlns:pic="http://schemas.openxmlformats.org/drawingml/2006/picture">
+                  <pic:nvPicPr>
+                    <pic:cNvPr id="1" name=""/>
+                    <pic:cNvPicPr/>
+                  </pic:nvPicPr>
+                  <pic:blipFill>
+                    <a:blip r:embed="rId14"/>
+                    <a:stretch>
+                      <a:fillRect/>
+                    </a:stretch>
+                  </pic:blipFill>
+                  <pic:spPr>
+                    <a:xfrm>
+                      <a:off x="0" y="0"/>
+                      <a:ext cx="4962525" cy="2324100"/>
+                    </a:xfrm>
+                    <a:prstGeom prst="rect">
+                      <a:avLst/>
+                    </a:prstGeom>
+                  </pic:spPr>
+                </pic:pic>
+              </a:graphicData>
+            </a:graphic>
+          </wp:inline>
+        </w:drawing>
+      </w:r>
+    </w:p>
+    <w:p>
+      <w:pPr>
+        <w:pStyle w:val="af1"/>
+        <w:jc w:val="center"/>
+        <w:rPr>
+          <w:sz w:val="28"/>
+        </w:rPr>
+      </w:pPr>
+      <w:r>
+        <w:t xml:space="preserve">Рисунок </w:t>
+      </w:r>
+      <w:fldSimple w:instr=" SEQ Рисунок \* ARABIC ">
+        <w:r>
+          <w:rPr>
+            <w:noProof/>
+          </w:rPr>
+          <w:t>8</w:t>
+        </w:r>
+      </w:fldSimple>
+      <w:r>
+        <w:t xml:space="preserve"> - Функция принадлежности термов для </w:t>
+      </w:r>
+      <w:r>
+        <w:t xml:space="preserve">полной </w:t>
+      </w:r>
+      <w:r>
+        <w:t>модели</w:t>
+      </w:r>
+    </w:p>
+    <w:p>
+      <w:pPr>
+        <w:keepNext/>
+        <w:spacing w:line="360" w:lineRule="auto"/>
+        <w:jc w:val="center"/>
+      </w:pPr>
+      <w:r>
+        <w:rPr>
+          <w:sz w:val="28"/>
+          <w:lang w:val="en-US"/>
+        </w:rPr>
+        <w:drawing>
+          <wp:inline distT="0" distB="0" distL="0" distR="0" wp14:anchorId="72DED27E" wp14:editId="0D6CB2B6">
+            <wp:extent cx="4991100" cy="2324100"/>
+            <wp:effectExtent l="0" t="0" r="0" b="0"/>
+            <wp:docPr id="6" name="Рисунок 6"/>
+            <wp:cNvGraphicFramePr>
+              <a:graphicFrameLocks xmlns:a="http://schemas.openxmlformats.org/drawingml/2006/main" noChangeAspect="1"/>
+            </wp:cNvGraphicFramePr>
+            <a:graphic xmlns:a="http://schemas.openxmlformats.org/drawingml/2006/main">
+              <a:graphicData uri="http://schemas.openxmlformats.org/drawingml/2006/picture">
+                <pic:pic xmlns:pic="http://schemas.openxmlformats.org/drawingml/2006/picture">
+                  <pic:nvPicPr>
+                    <pic:cNvPr id="1" name=""/>
+                    <pic:cNvPicPr/>
+                  </pic:nvPicPr>
+                  <pic:blipFill>
+                    <a:blip r:embed="rId15"/>
+                    <a:stretch>
+                      <a:fillRect/>
+                    </a:stretch>
+                  </pic:blipFill>
+                  <pic:spPr>
+                    <a:xfrm>
+                      <a:off x="0" y="0"/>
+                      <a:ext cx="4991100" cy="2324100"/>
+                    </a:xfrm>
+                    <a:prstGeom prst="rect">
+                      <a:avLst/>
+                    </a:prstGeom>
+                  </pic:spPr>
+                </pic:pic>
+              </a:graphicData>
+            </a:graphic>
+          </wp:inline>
+        </w:drawing>
+      </w:r>
+    </w:p>
+    <w:p>
+      <w:pPr>
+        <w:pStyle w:val="af1"/>
+        <w:jc w:val="center"/>
+        <w:rPr>
+          <w:sz w:val="28"/>
+        </w:rPr>
+      </w:pPr>
+      <w:r>
+        <w:t xml:space="preserve">Рисунок </w:t>
+      </w:r>
+      <w:fldSimple w:instr=" SEQ Рисунок \* ARABIC ">
+        <w:r>
+          <w:rPr>
+            <w:noProof/>
+          </w:rPr>
+          <w:t>9</w:t>
+        </w:r>
+      </w:fldSimple>
+      <w:r>
+        <w:t xml:space="preserve"> - Функция принадлежности термов для полной модели</w:t>
+      </w:r>
+    </w:p>
+    <w:p>
+      <w:pPr>
+        <w:keepNext/>
+        <w:spacing w:line="360" w:lineRule="auto"/>
+        <w:jc w:val="center"/>
+      </w:pPr>
+      <w:r>
+        <w:rPr>
+          <w:sz w:val="28"/>
+          <w:lang w:val="en-US"/>
+        </w:rPr>
+        <w:lastRenderedPageBreak/>
+        <w:drawing>
+          <wp:inline distT="0" distB="0" distL="0" distR="0" wp14:anchorId="325EEA59" wp14:editId="6E8113FE">
+            <wp:extent cx="5229225" cy="2438400"/>
+            <wp:effectExtent l="0" t="0" r="9525" b="0"/>
+            <wp:docPr id="8" name="Рисунок 8"/>
+            <wp:cNvGraphicFramePr>
+              <a:graphicFrameLocks xmlns:a="http://schemas.openxmlformats.org/drawingml/2006/main" noChangeAspect="1"/>
+            </wp:cNvGraphicFramePr>
+            <a:graphic xmlns:a="http://schemas.openxmlformats.org/drawingml/2006/main">
+              <a:graphicData uri="http://schemas.openxmlformats.org/drawingml/2006/picture">
+                <pic:pic xmlns:pic="http://schemas.openxmlformats.org/drawingml/2006/picture">
+                  <pic:nvPicPr>
+                    <pic:cNvPr id="1" name=""/>
+                    <pic:cNvPicPr/>
+                  </pic:nvPicPr>
+                  <pic:blipFill>
+                    <a:blip r:embed="rId16"/>
+                    <a:stretch>
+                      <a:fillRect/>
+                    </a:stretch>
+                  </pic:blipFill>
+                  <pic:spPr>
+                    <a:xfrm>
+                      <a:off x="0" y="0"/>
+                      <a:ext cx="5229225" cy="2438400"/>
+                    </a:xfrm>
+                    <a:prstGeom prst="rect">
+                      <a:avLst/>
+                    </a:prstGeom>
+                  </pic:spPr>
+                </pic:pic>
+              </a:graphicData>
+            </a:graphic>
+          </wp:inline>
+        </w:drawing>
+      </w:r>
+    </w:p>
+    <w:p>
+      <w:pPr>
+        <w:pStyle w:val="af1"/>
+        <w:jc w:val="center"/>
+        <w:rPr>
+          <w:sz w:val="28"/>
+        </w:rPr>
+      </w:pPr>
+      <w:r>
+        <w:t xml:space="preserve">Рисунок </w:t>
+      </w:r>
+      <w:fldSimple w:instr=" SEQ Рисунок \* ARABIC ">
+        <w:r>
+          <w:rPr>
+            <w:noProof/>
+          </w:rPr>
+          <w:t>10</w:t>
+        </w:r>
+      </w:fldSimple>
+      <w:r>
+        <w:t xml:space="preserve"> - Функция принадлежности термов для полной модели</w:t>
+      </w:r>
+    </w:p>
     <w:p/>
     <w:p>
       <w:pPr>
@@ -3075,8 +4490,19 @@
         <w:rPr>
           <w:sz w:val="28"/>
         </w:rPr>
-        <w:lastRenderedPageBreak/>
-        <w:t>3. Проведем моделирование системы с обоими нечеткими регуляторами. Для этого будем использовать модель, схема которой представлена на рисунке 5.</w:t>
+        <w:t xml:space="preserve">3. Проведем моделирование системы с обоими нечеткими регуляторами. Для этого будем использовать модель, схема которой представлена на рисунке </w:t>
+      </w:r>
+      <w:r>
+        <w:rPr>
+          <w:sz w:val="28"/>
+        </w:rPr>
+        <w:t>11</w:t>
+      </w:r>
+      <w:r>
+        <w:rPr>
+          <w:sz w:val="28"/>
+        </w:rPr>
+        <w:t>.</w:t>
       </w:r>
     </w:p>
     <w:p>
@@ -3106,7 +4532,7 @@
                     <pic:cNvPicPr/>
                   </pic:nvPicPr>
                   <pic:blipFill rotWithShape="1">
-                    <a:blip r:embed="rId11" cstate="print">
+                    <a:blip r:embed="rId17" cstate="print">
                       <a:extLst>
                         <a:ext uri="{28A0092B-C50C-407E-A947-70E740481C1C}">
                           <a14:useLocalDpi xmlns:a14="http://schemas.microsoft.com/office/drawing/2010/main" val="0"/>
@@ -3148,14 +4574,36 @@
       <w:r>
         <w:t xml:space="preserve">Рисунок </w:t>
       </w:r>
-      <w:fldSimple w:instr=" SEQ Рисунок \* ARABIC ">
-        <w:r>
-          <w:rPr>
-            <w:noProof/>
-          </w:rPr>
-          <w:t>5</w:t>
-        </w:r>
-      </w:fldSimple>
+      <w:r>
+        <w:rPr>
+          <w:noProof/>
+        </w:rPr>
+        <w:fldChar w:fldCharType="begin"/>
+      </w:r>
+      <w:r>
+        <w:rPr>
+          <w:noProof/>
+        </w:rPr>
+        <w:instrText xml:space="preserve"> SEQ Рисунок \* ARABIC </w:instrText>
+      </w:r>
+      <w:r>
+        <w:rPr>
+          <w:noProof/>
+        </w:rPr>
+        <w:fldChar w:fldCharType="separate"/>
+      </w:r>
+      <w:r>
+        <w:rPr>
+          <w:noProof/>
+        </w:rPr>
+        <w:t>11</w:t>
+      </w:r>
+      <w:r>
+        <w:rPr>
+          <w:noProof/>
+        </w:rPr>
+        <w:fldChar w:fldCharType="end"/>
+      </w:r>
       <w:r>
         <w:t xml:space="preserve"> - Модель для исследования нечеткого регулятора</w:t>
       </w:r>
@@ -3185,7 +4633,31 @@
         <w:rPr>
           <w:sz w:val="28"/>
         </w:rPr>
-        <w:t xml:space="preserve">. Графики переходных процессов представлены на рисунках 6-7. На верхней части рисунка представлен график температуры желаемой и реальной, а в нижней – угол поворота регулятора кондиционера. </w:t>
+        <w:t xml:space="preserve">. Графики переходных процессов представлены на рисунках </w:t>
+      </w:r>
+      <w:r>
+        <w:rPr>
+          <w:sz w:val="28"/>
+        </w:rPr>
+        <w:t>12</w:t>
+      </w:r>
+      <w:r>
+        <w:rPr>
+          <w:sz w:val="28"/>
+        </w:rPr>
+        <w:t>-</w:t>
+      </w:r>
+      <w:r>
+        <w:rPr>
+          <w:sz w:val="28"/>
+        </w:rPr>
+        <w:t>13</w:t>
+      </w:r>
+      <w:r>
+        <w:rPr>
+          <w:sz w:val="28"/>
+        </w:rPr>
+        <w:t xml:space="preserve">. На верхней части рисунка представлен график температуры желаемой и реальной, а в нижней – угол поворота регулятора кондиционера. </w:t>
       </w:r>
     </w:p>
     <w:p>
@@ -3201,7 +4673,14 @@
         <w:rPr>
           <w:sz w:val="28"/>
         </w:rPr>
-        <w:t>Как видно из сравнения этих графиков более подробный набор термов по каждой лингвистической переменной поспособствовал уменьшению статической ошибки, ускорению переходного процесса и уменьшению дребезга регулятора.</w:t>
+        <w:t xml:space="preserve">Как видно из сравнения этих графиков более подробный набор термов по каждой лингвистической переменной поспособствовал уменьшению </w:t>
+      </w:r>
+      <w:r>
+        <w:rPr>
+          <w:sz w:val="28"/>
+        </w:rPr>
+        <w:lastRenderedPageBreak/>
+        <w:t>статической ошибки, ускорению переходного процесса и уменьшению дребезга регулятора.</w:t>
       </w:r>
     </w:p>
     <w:p>
@@ -3217,7 +4696,31 @@
         <w:rPr>
           <w:sz w:val="28"/>
         </w:rPr>
-        <w:t xml:space="preserve">На рисунках 8-9 представлены аналогичные графики переходных процессов, но при других условиях: </w:t>
+        <w:t xml:space="preserve">На рисунках </w:t>
+      </w:r>
+      <w:r>
+        <w:rPr>
+          <w:sz w:val="28"/>
+        </w:rPr>
+        <w:t>14</w:t>
+      </w:r>
+      <w:r>
+        <w:rPr>
+          <w:sz w:val="28"/>
+        </w:rPr>
+        <w:t>-</w:t>
+      </w:r>
+      <w:r>
+        <w:rPr>
+          <w:sz w:val="28"/>
+        </w:rPr>
+        <w:t>15</w:t>
+      </w:r>
+      <w:r>
+        <w:rPr>
+          <w:sz w:val="28"/>
+        </w:rPr>
+        <w:t xml:space="preserve"> представлены аналогичные графики переходных процессов, но при других условиях: </w:t>
       </w:r>
       <w:r>
         <w:rPr>
@@ -3329,7 +4832,31 @@
         <w:rPr>
           <w:sz w:val="28"/>
         </w:rPr>
-        <w:t>Из анализа графиков на рисунках 8-9 еще больше заметно уменьшение частоты переключения регулятора, влияние на качество переходного процесса также подтверждается.</w:t>
+        <w:t xml:space="preserve">Из анализа графиков на рисунках </w:t>
+      </w:r>
+      <w:r>
+        <w:rPr>
+          <w:sz w:val="28"/>
+        </w:rPr>
+        <w:t>14</w:t>
+      </w:r>
+      <w:r>
+        <w:rPr>
+          <w:sz w:val="28"/>
+        </w:rPr>
+        <w:t>-</w:t>
+      </w:r>
+      <w:r>
+        <w:rPr>
+          <w:sz w:val="28"/>
+        </w:rPr>
+        <w:t>15</w:t>
+      </w:r>
+      <w:r>
+        <w:rPr>
+          <w:sz w:val="28"/>
+        </w:rPr>
+        <w:t xml:space="preserve"> еще больше заметно уменьшение частоты переключения регулятора, влияние на качество переходного процесса также подтверждается.</w:t>
       </w:r>
     </w:p>
     <w:p>
@@ -3343,7 +4870,6 @@
           <w:noProof/>
           <w:sz w:val="28"/>
         </w:rPr>
-        <w:lastRenderedPageBreak/>
         <w:drawing>
           <wp:inline distT="0" distB="0" distL="0" distR="0">
             <wp:extent cx="4481257" cy="4191000"/>
@@ -3360,7 +4886,7 @@
                     <pic:cNvPicPr/>
                   </pic:nvPicPr>
                   <pic:blipFill>
-                    <a:blip r:embed="rId12">
+                    <a:blip r:embed="rId18">
                       <a:extLst>
                         <a:ext uri="{28A0092B-C50C-407E-A947-70E740481C1C}">
                           <a14:useLocalDpi xmlns:a14="http://schemas.microsoft.com/office/drawing/2010/main" val="0"/>
@@ -3395,14 +4921,36 @@
       <w:r>
         <w:t xml:space="preserve">Рисунок </w:t>
       </w:r>
-      <w:fldSimple w:instr=" SEQ Рисунок \* ARABIC ">
-        <w:r>
-          <w:rPr>
-            <w:noProof/>
-          </w:rPr>
-          <w:t>6</w:t>
-        </w:r>
-      </w:fldSimple>
+      <w:r>
+        <w:rPr>
+          <w:noProof/>
+        </w:rPr>
+        <w:fldChar w:fldCharType="begin"/>
+      </w:r>
+      <w:r>
+        <w:rPr>
+          <w:noProof/>
+        </w:rPr>
+        <w:instrText xml:space="preserve"> SEQ Рисунок \* ARABIC </w:instrText>
+      </w:r>
+      <w:r>
+        <w:rPr>
+          <w:noProof/>
+        </w:rPr>
+        <w:fldChar w:fldCharType="separate"/>
+      </w:r>
+      <w:r>
+        <w:rPr>
+          <w:noProof/>
+        </w:rPr>
+        <w:t>12</w:t>
+      </w:r>
+      <w:r>
+        <w:rPr>
+          <w:noProof/>
+        </w:rPr>
+        <w:fldChar w:fldCharType="end"/>
+      </w:r>
       <w:r>
         <w:t xml:space="preserve"> - График переходного процесса регулятора для полной модели</w:t>
       </w:r>
@@ -3418,6 +4966,7 @@
           <w:noProof/>
           <w:sz w:val="28"/>
         </w:rPr>
+        <w:lastRenderedPageBreak/>
         <w:drawing>
           <wp:inline distT="0" distB="0" distL="0" distR="0">
             <wp:extent cx="4572919" cy="4276725"/>
@@ -3434,7 +4983,7 @@
                     <pic:cNvPicPr/>
                   </pic:nvPicPr>
                   <pic:blipFill>
-                    <a:blip r:embed="rId13">
+                    <a:blip r:embed="rId19">
                       <a:extLst>
                         <a:ext uri="{28A0092B-C50C-407E-A947-70E740481C1C}">
                           <a14:useLocalDpi xmlns:a14="http://schemas.microsoft.com/office/drawing/2010/main" val="0"/>
@@ -3469,14 +5018,36 @@
       <w:r>
         <w:t xml:space="preserve">Рисунок </w:t>
       </w:r>
-      <w:fldSimple w:instr=" SEQ Рисунок \* ARABIC ">
-        <w:r>
-          <w:rPr>
-            <w:noProof/>
-          </w:rPr>
-          <w:t>7</w:t>
-        </w:r>
-      </w:fldSimple>
+      <w:r>
+        <w:rPr>
+          <w:noProof/>
+        </w:rPr>
+        <w:fldChar w:fldCharType="begin"/>
+      </w:r>
+      <w:r>
+        <w:rPr>
+          <w:noProof/>
+        </w:rPr>
+        <w:instrText xml:space="preserve"> SEQ Рисунок \* ARABIC </w:instrText>
+      </w:r>
+      <w:r>
+        <w:rPr>
+          <w:noProof/>
+        </w:rPr>
+        <w:fldChar w:fldCharType="separate"/>
+      </w:r>
+      <w:r>
+        <w:rPr>
+          <w:noProof/>
+        </w:rPr>
+        <w:t>13</w:t>
+      </w:r>
+      <w:r>
+        <w:rPr>
+          <w:noProof/>
+        </w:rPr>
+        <w:fldChar w:fldCharType="end"/>
+      </w:r>
       <w:r>
         <w:t xml:space="preserve"> </w:t>
       </w:r>
@@ -3499,7 +5070,6 @@
         <w:rPr>
           <w:noProof/>
         </w:rPr>
-        <w:lastRenderedPageBreak/>
         <w:drawing>
           <wp:inline distT="0" distB="0" distL="0" distR="0">
             <wp:extent cx="4600575" cy="4302589"/>
@@ -3516,7 +5086,7 @@
                     <pic:cNvPicPr/>
                   </pic:nvPicPr>
                   <pic:blipFill>
-                    <a:blip r:embed="rId14">
+                    <a:blip r:embed="rId20">
                       <a:extLst>
                         <a:ext uri="{28A0092B-C50C-407E-A947-70E740481C1C}">
                           <a14:useLocalDpi xmlns:a14="http://schemas.microsoft.com/office/drawing/2010/main" val="0"/>
@@ -3551,14 +5121,36 @@
       <w:r>
         <w:t xml:space="preserve">Рисунок </w:t>
       </w:r>
-      <w:fldSimple w:instr=" SEQ Рисунок \* ARABIC ">
-        <w:r>
-          <w:rPr>
-            <w:noProof/>
-          </w:rPr>
-          <w:t>8</w:t>
-        </w:r>
-      </w:fldSimple>
+      <w:r>
+        <w:rPr>
+          <w:noProof/>
+        </w:rPr>
+        <w:fldChar w:fldCharType="begin"/>
+      </w:r>
+      <w:r>
+        <w:rPr>
+          <w:noProof/>
+        </w:rPr>
+        <w:instrText xml:space="preserve"> SEQ Рисунок \* ARABIC </w:instrText>
+      </w:r>
+      <w:r>
+        <w:rPr>
+          <w:noProof/>
+        </w:rPr>
+        <w:fldChar w:fldCharType="separate"/>
+      </w:r>
+      <w:r>
+        <w:rPr>
+          <w:noProof/>
+        </w:rPr>
+        <w:t>14</w:t>
+      </w:r>
+      <w:r>
+        <w:rPr>
+          <w:noProof/>
+        </w:rPr>
+        <w:fldChar w:fldCharType="end"/>
+      </w:r>
       <w:r>
         <w:t xml:space="preserve"> </w:t>
       </w:r>
@@ -3575,6 +5167,7 @@
         <w:rPr>
           <w:noProof/>
         </w:rPr>
+        <w:lastRenderedPageBreak/>
         <w:drawing>
           <wp:inline distT="0" distB="0" distL="0" distR="0">
             <wp:extent cx="4572919" cy="4276725"/>
@@ -3591,7 +5184,7 @@
                     <pic:cNvPicPr/>
                   </pic:nvPicPr>
                   <pic:blipFill>
-                    <a:blip r:embed="rId15">
+                    <a:blip r:embed="rId21">
                       <a:extLst>
                         <a:ext uri="{28A0092B-C50C-407E-A947-70E740481C1C}">
                           <a14:useLocalDpi xmlns:a14="http://schemas.microsoft.com/office/drawing/2010/main" val="0"/>
@@ -3626,14 +5219,36 @@
       <w:r>
         <w:t xml:space="preserve">Рисунок </w:t>
       </w:r>
-      <w:fldSimple w:instr=" SEQ Рисунок \* ARABIC ">
-        <w:r>
-          <w:rPr>
-            <w:noProof/>
-          </w:rPr>
-          <w:t>9</w:t>
-        </w:r>
-      </w:fldSimple>
+      <w:r>
+        <w:rPr>
+          <w:noProof/>
+        </w:rPr>
+        <w:fldChar w:fldCharType="begin"/>
+      </w:r>
+      <w:r>
+        <w:rPr>
+          <w:noProof/>
+        </w:rPr>
+        <w:instrText xml:space="preserve"> SEQ Рисунок \* ARABIC </w:instrText>
+      </w:r>
+      <w:r>
+        <w:rPr>
+          <w:noProof/>
+        </w:rPr>
+        <w:fldChar w:fldCharType="separate"/>
+      </w:r>
+      <w:r>
+        <w:rPr>
+          <w:noProof/>
+        </w:rPr>
+        <w:t>15</w:t>
+      </w:r>
+      <w:r>
+        <w:rPr>
+          <w:noProof/>
+        </w:rPr>
+        <w:fldChar w:fldCharType="end"/>
+      </w:r>
       <w:r>
         <w:t xml:space="preserve">- График переходного процесса регулятора для </w:t>
       </w:r>
@@ -3658,7 +5273,6 @@
           <w:b/>
           <w:sz w:val="28"/>
         </w:rPr>
-        <w:lastRenderedPageBreak/>
         <w:t>Вывод</w:t>
       </w:r>
     </w:p>
@@ -3705,11 +5319,9 @@
         </w:rPr>
         <w:t>.</w:t>
       </w:r>
-      <w:bookmarkStart w:id="0" w:name="_GoBack"/>
-      <w:bookmarkEnd w:id="0"/>
     </w:p>
     <w:sectPr>
-      <w:footerReference w:type="default" r:id="rId16"/>
+      <w:footerReference w:type="default" r:id="rId22"/>
       <w:pgSz w:w="11906" w:h="16838"/>
       <w:pgMar w:top="1134" w:right="849" w:bottom="1134" w:left="1701" w:header="708" w:footer="708" w:gutter="0"/>
       <w:cols w:space="720"/>

</xml_diff>